<commit_message>
Build in Azure Devops
</commit_message>
<xml_diff>
--- a/Remembering tips.docx
+++ b/Remembering tips.docx
@@ -32,8 +32,6 @@
           <w:r>
             <w:t>Contents</w:t>
           </w:r>
-          <w:bookmarkStart w:id="0" w:name="_GoBack"/>
-          <w:bookmarkEnd w:id="0"/>
         </w:p>
         <w:p>
           <w:pPr>
@@ -550,148 +548,148 @@
       <w:pPr>
         <w:pStyle w:val="Heading1"/>
       </w:pPr>
-      <w:bookmarkStart w:id="1" w:name="_Toc55836433"/>
+      <w:bookmarkStart w:id="0" w:name="_Toc55836433"/>
       <w:r>
         <w:t>Definition of Done</w:t>
       </w:r>
+      <w:bookmarkEnd w:id="0"/>
+    </w:p>
+    <w:p>
+      <w:r>
+        <w:t xml:space="preserve">The ‘Definition of Done is usually a checklist of all the work that the team needs to do before it can call </w:t>
+      </w:r>
+      <w:proofErr w:type="gramStart"/>
+      <w:r>
+        <w:t>the  product</w:t>
+      </w:r>
+      <w:proofErr w:type="gramEnd"/>
+      <w:r>
+        <w:t xml:space="preserve"> increment as DONE. </w:t>
+      </w:r>
+      <w:r>
+        <w:t xml:space="preserve">The DOD will vary across organisations, and it may also differ within the organisation across different teams. </w:t>
+      </w:r>
+    </w:p>
+    <w:p>
+      <w:pPr>
+        <w:pStyle w:val="Heading2"/>
+      </w:pPr>
+      <w:bookmarkStart w:id="1" w:name="_Toc55836434"/>
+      <w:r>
+        <w:t>Who Defines Definition of Done in Scrum</w:t>
+      </w:r>
       <w:bookmarkEnd w:id="1"/>
     </w:p>
     <w:p>
       <w:r>
-        <w:t xml:space="preserve">The ‘Definition of Done is usually a checklist of all the work that the team needs to do before it can call </w:t>
+        <w:t>Scrum te</w:t>
+      </w:r>
+      <w:r>
+        <w:t>a</w:t>
+      </w:r>
+      <w:r>
+        <w:t>m define it. They are the ones who will be accountable to meet this definition. In some cases, the DOD can be at an organisation lever or at a product level. So</w:t>
+      </w:r>
+      <w:r>
+        <w:t>,</w:t>
+      </w:r>
+      <w:r>
+        <w:t xml:space="preserve"> it is essential that the team creates it and agrees to it. </w:t>
+      </w:r>
+    </w:p>
+    <w:p>
+      <w:pPr>
+        <w:pStyle w:val="Heading2"/>
+      </w:pPr>
+      <w:bookmarkStart w:id="2" w:name="_Toc55836435"/>
+      <w:r>
+        <w:t xml:space="preserve">When is the right time for creating </w:t>
       </w:r>
       <w:proofErr w:type="gramStart"/>
       <w:r>
-        <w:t>the  product</w:t>
-      </w:r>
+        <w:t>DOD</w:t>
+      </w:r>
+      <w:bookmarkEnd w:id="2"/>
       <w:proofErr w:type="gramEnd"/>
-      <w:r>
-        <w:t xml:space="preserve"> increment as DONE. </w:t>
-      </w:r>
-      <w:r>
-        <w:t xml:space="preserve">The DOD will vary across organisations, and it may also differ within the organisation across different teams. </w:t>
+    </w:p>
+    <w:p>
+      <w:r>
+        <w:t xml:space="preserve">The team would need to use this definition in the first sprint when they would mark the first product increment as done. The DOD should be created before the first sprint or latest within the first sprint itself. </w:t>
       </w:r>
     </w:p>
     <w:p>
       <w:pPr>
         <w:pStyle w:val="Heading2"/>
       </w:pPr>
-      <w:bookmarkStart w:id="2" w:name="_Toc55836434"/>
-      <w:r>
-        <w:t>Who Defines Definition of Done in Scrum</w:t>
-      </w:r>
-      <w:bookmarkEnd w:id="2"/>
-    </w:p>
-    <w:p>
-      <w:r>
-        <w:t>Scrum te</w:t>
-      </w:r>
-      <w:r>
-        <w:t>a</w:t>
-      </w:r>
-      <w:r>
-        <w:t>m define it. They are the ones who will be accountable to meet this definition. In some cases, the DOD can be at an organisation lever or at a product level. So</w:t>
-      </w:r>
-      <w:r>
-        <w:t>,</w:t>
-      </w:r>
-      <w:r>
-        <w:t xml:space="preserve"> it is essential that the team creates it and agrees to it. </w:t>
+      <w:bookmarkStart w:id="3" w:name="_Toc55836436"/>
+      <w:r>
+        <w:t>Why DOD</w:t>
+      </w:r>
+      <w:bookmarkEnd w:id="3"/>
+    </w:p>
+    <w:p>
+      <w:r>
+        <w:t xml:space="preserve">There is not one fit all </w:t>
+      </w:r>
+      <w:proofErr w:type="spellStart"/>
+      <w:r>
+        <w:t>dod</w:t>
+      </w:r>
+      <w:proofErr w:type="spellEnd"/>
+      <w:r>
+        <w:t>. It ensures that when a product increment is Done, everyone has the same shared understanding what this means. It is necessary to ensure that we have artefact transparency.</w:t>
       </w:r>
     </w:p>
     <w:p>
       <w:pPr>
         <w:pStyle w:val="Heading2"/>
       </w:pPr>
-      <w:bookmarkStart w:id="3" w:name="_Toc55836435"/>
-      <w:r>
-        <w:t xml:space="preserve">When is the right time for creating </w:t>
+      <w:bookmarkStart w:id="4" w:name="_Toc55836437"/>
+      <w:r>
+        <w:t>Definition of Done VS Acceptance Criteria</w:t>
+      </w:r>
+      <w:bookmarkEnd w:id="4"/>
+    </w:p>
+    <w:p>
+      <w:r>
+        <w:t xml:space="preserve">Each backlog item that is being worked in a sprint has a set of Acceptance Criteria that the product owner defines. </w:t>
       </w:r>
       <w:proofErr w:type="gramStart"/>
       <w:r>
-        <w:t>DOD</w:t>
-      </w:r>
-      <w:bookmarkEnd w:id="3"/>
+        <w:t>Also</w:t>
+      </w:r>
       <w:proofErr w:type="gramEnd"/>
-    </w:p>
-    <w:p>
-      <w:r>
-        <w:t xml:space="preserve">The team would need to use this definition in the first sprint when they would mark the first product increment as done. The DOD should be created before the first sprint or latest within the first sprint itself. </w:t>
-      </w:r>
-    </w:p>
-    <w:p>
-      <w:pPr>
-        <w:pStyle w:val="Heading2"/>
-      </w:pPr>
-      <w:bookmarkStart w:id="4" w:name="_Toc55836436"/>
-      <w:r>
-        <w:t>Why DOD</w:t>
-      </w:r>
-      <w:bookmarkEnd w:id="4"/>
-    </w:p>
-    <w:p>
-      <w:r>
-        <w:t xml:space="preserve">There is not one fit all </w:t>
-      </w:r>
-      <w:proofErr w:type="spellStart"/>
-      <w:r>
-        <w:t>dod</w:t>
-      </w:r>
-      <w:proofErr w:type="spellEnd"/>
-      <w:r>
-        <w:t>. It ensures that when a product increment is Done, everyone has the same shared understanding what this means. It is necessary to ensure that we have artefact transparency.</w:t>
-      </w:r>
-    </w:p>
-    <w:p>
-      <w:pPr>
-        <w:pStyle w:val="Heading2"/>
-      </w:pPr>
-      <w:bookmarkStart w:id="5" w:name="_Toc55836437"/>
-      <w:r>
-        <w:t>Definition of Done VS Acceptance Criteria</w:t>
+      <w:r>
+        <w:t xml:space="preserve"> the acceptance criteria validate is also part of DOD. </w:t>
+      </w:r>
+    </w:p>
+    <w:p>
+      <w:r>
+        <w:t xml:space="preserve">Acceptance criteria is at a story level. DOD is at the product increment level. </w:t>
+      </w:r>
+    </w:p>
+    <w:p>
+      <w:r>
+        <w:t xml:space="preserve">As an example: Each development team member that works on a story will have an acceptance criterion that needs to fulfil. But he </w:t>
+      </w:r>
+      <w:proofErr w:type="gramStart"/>
+      <w:r>
+        <w:t>man</w:t>
+      </w:r>
+      <w:proofErr w:type="gramEnd"/>
+      <w:r>
+        <w:t xml:space="preserve"> not be able to deploy his story stand-alone. It needs some other dependant functionalities that the other team members work upon. </w:t>
+      </w:r>
+    </w:p>
+    <w:p>
+      <w:pPr>
+        <w:pStyle w:val="Heading1"/>
+      </w:pPr>
+      <w:bookmarkStart w:id="5" w:name="_Toc55836438"/>
+      <w:r>
+        <w:t>Continuous Delivery, Continuous Integration and Continuous Deployment</w:t>
       </w:r>
       <w:bookmarkEnd w:id="5"/>
-    </w:p>
-    <w:p>
-      <w:r>
-        <w:t xml:space="preserve">Each backlog item that is being worked in a sprint has a set of Acceptance Criteria that the product owner defines. </w:t>
-      </w:r>
-      <w:proofErr w:type="gramStart"/>
-      <w:r>
-        <w:t>Also</w:t>
-      </w:r>
-      <w:proofErr w:type="gramEnd"/>
-      <w:r>
-        <w:t xml:space="preserve"> the acceptance criteria validate is also part of DOD. </w:t>
-      </w:r>
-    </w:p>
-    <w:p>
-      <w:r>
-        <w:t xml:space="preserve">Acceptance criteria is at a story level. DOD is at the product increment level. </w:t>
-      </w:r>
-    </w:p>
-    <w:p>
-      <w:r>
-        <w:t xml:space="preserve">As an example: Each development team member that works on a story will have an acceptance criterion that needs to fulfil. But he </w:t>
-      </w:r>
-      <w:proofErr w:type="gramStart"/>
-      <w:r>
-        <w:t>man</w:t>
-      </w:r>
-      <w:proofErr w:type="gramEnd"/>
-      <w:r>
-        <w:t xml:space="preserve"> not be able to deploy his story stand-alone. It needs some other dependant functionalities that the other team members work upon. </w:t>
-      </w:r>
-    </w:p>
-    <w:p>
-      <w:pPr>
-        <w:pStyle w:val="Heading1"/>
-      </w:pPr>
-      <w:bookmarkStart w:id="6" w:name="_Toc55836438"/>
-      <w:r>
-        <w:t>Continuous Delivery, Continuous Integration and Continuous Deployment</w:t>
-      </w:r>
-      <w:bookmarkEnd w:id="6"/>
     </w:p>
     <w:p>
       <w:r>
@@ -724,11 +722,16 @@
       <w:pPr>
         <w:pStyle w:val="Heading2"/>
       </w:pPr>
-      <w:bookmarkStart w:id="7" w:name="_Toc55836439"/>
+      <w:bookmarkStart w:id="6" w:name="_Toc55836439"/>
       <w:r>
         <w:t>Continuous Integration explained</w:t>
       </w:r>
-      <w:bookmarkEnd w:id="7"/>
+      <w:bookmarkEnd w:id="6"/>
+    </w:p>
+    <w:p>
+      <w:r>
+        <w:t>A practice in SE, of merging all developer working copies to a share mainline several times a day.</w:t>
+      </w:r>
     </w:p>
     <w:p>
       <w:pPr>
@@ -833,8 +836,430 @@
         <w:t xml:space="preserve"> can be executed manually or automatically. </w:t>
       </w:r>
     </w:p>
+    <w:p>
+      <w:pPr>
+        <w:pStyle w:val="Heading1"/>
+      </w:pPr>
+      <w:r>
+        <w:t xml:space="preserve">What is </w:t>
+      </w:r>
+      <w:r>
+        <w:t xml:space="preserve">a </w:t>
+      </w:r>
+      <w:r>
+        <w:t>Build</w:t>
+      </w:r>
+      <w:r>
+        <w:t xml:space="preserve"> </w:t>
+      </w:r>
+      <w:proofErr w:type="gramStart"/>
+      <w:r>
+        <w:t>System</w:t>
+      </w:r>
+      <w:proofErr w:type="gramEnd"/>
+    </w:p>
+    <w:p>
+      <w:r>
+        <w:t xml:space="preserve">A Build System is a system used to automatically </w:t>
+      </w:r>
+    </w:p>
+    <w:p>
+      <w:pPr>
+        <w:pStyle w:val="ListParagraph"/>
+        <w:numPr>
+          <w:ilvl w:val="0"/>
+          <w:numId w:val="3"/>
+        </w:numPr>
+      </w:pPr>
+      <w:r>
+        <w:t xml:space="preserve">produce all the </w:t>
+      </w:r>
+      <w:r>
+        <w:t>artefacts</w:t>
+      </w:r>
+      <w:r>
+        <w:t xml:space="preserve"> required to successfully </w:t>
+      </w:r>
+    </w:p>
+    <w:p>
+      <w:pPr>
+        <w:pStyle w:val="ListParagraph"/>
+        <w:numPr>
+          <w:ilvl w:val="1"/>
+          <w:numId w:val="3"/>
+        </w:numPr>
+      </w:pPr>
+      <w:r>
+        <w:t xml:space="preserve">deploy, </w:t>
+      </w:r>
+    </w:p>
+    <w:p>
+      <w:pPr>
+        <w:pStyle w:val="ListParagraph"/>
+        <w:numPr>
+          <w:ilvl w:val="1"/>
+          <w:numId w:val="3"/>
+        </w:numPr>
+      </w:pPr>
+      <w:r>
+        <w:t xml:space="preserve">test, and </w:t>
+      </w:r>
+    </w:p>
+    <w:p>
+      <w:pPr>
+        <w:pStyle w:val="ListParagraph"/>
+        <w:numPr>
+          <w:ilvl w:val="1"/>
+          <w:numId w:val="3"/>
+        </w:numPr>
+      </w:pPr>
+      <w:r>
+        <w:t>run our production software.</w:t>
+      </w:r>
+    </w:p>
+    <w:p>
+      <w:r>
+        <w:t>In simple term, A build system is a simple functional program that takes code as input and produces deployable software as output. The most important function of a build system is to compile source code. However, we often want to do more than that as part of the build process.</w:t>
+      </w:r>
+    </w:p>
+    <w:p>
+      <w:r>
+        <w:t xml:space="preserve">For </w:t>
+      </w:r>
+      <w:proofErr w:type="spellStart"/>
+      <w:r>
+        <w:t>eg</w:t>
+      </w:r>
+      <w:proofErr w:type="spellEnd"/>
+      <w:r>
+        <w:t>, in a production build system, we might want to</w:t>
+      </w:r>
+    </w:p>
+    <w:p>
+      <w:pPr>
+        <w:pStyle w:val="ListParagraph"/>
+        <w:numPr>
+          <w:ilvl w:val="0"/>
+          <w:numId w:val="4"/>
+        </w:numPr>
+      </w:pPr>
+      <w:r>
+        <w:t>update version numbers</w:t>
+      </w:r>
+    </w:p>
+    <w:p>
+      <w:pPr>
+        <w:pStyle w:val="ListParagraph"/>
+        <w:numPr>
+          <w:ilvl w:val="0"/>
+          <w:numId w:val="4"/>
+        </w:numPr>
+      </w:pPr>
+      <w:r>
+        <w:t>run unit tests</w:t>
+      </w:r>
+    </w:p>
+    <w:p>
+      <w:pPr>
+        <w:pStyle w:val="ListParagraph"/>
+        <w:numPr>
+          <w:ilvl w:val="0"/>
+          <w:numId w:val="4"/>
+        </w:numPr>
+      </w:pPr>
+      <w:r>
+        <w:t>perform style of coverage analysis</w:t>
+      </w:r>
+    </w:p>
+    <w:p>
+      <w:pPr>
+        <w:pStyle w:val="ListParagraph"/>
+        <w:numPr>
+          <w:ilvl w:val="0"/>
+          <w:numId w:val="4"/>
+        </w:numPr>
+      </w:pPr>
+      <w:r>
+        <w:t>coalesce the output of several projects into a single artefact</w:t>
+      </w:r>
+    </w:p>
+    <w:p>
+      <w:pPr>
+        <w:pStyle w:val="ListParagraph"/>
+        <w:numPr>
+          <w:ilvl w:val="0"/>
+          <w:numId w:val="4"/>
+        </w:numPr>
+      </w:pPr>
+      <w:r>
+        <w:t xml:space="preserve">publish the </w:t>
+      </w:r>
+      <w:proofErr w:type="spellStart"/>
+      <w:r>
+        <w:t>artifacts</w:t>
+      </w:r>
+      <w:proofErr w:type="spellEnd"/>
+      <w:r>
+        <w:t xml:space="preserve"> to a publicly accessible location.</w:t>
+      </w:r>
+    </w:p>
+    <w:p>
+      <w:r>
+        <w:t xml:space="preserve">In order to do this, we create a Build System that can be shared across all the projects. We have a few basic principles that will help create a </w:t>
+      </w:r>
+      <w:proofErr w:type="gramStart"/>
+      <w:r>
+        <w:t>high quality</w:t>
+      </w:r>
+      <w:proofErr w:type="gramEnd"/>
+      <w:r>
+        <w:t xml:space="preserve"> build system</w:t>
+      </w:r>
+    </w:p>
+    <w:p>
+      <w:pPr>
+        <w:pStyle w:val="ListParagraph"/>
+        <w:numPr>
+          <w:ilvl w:val="0"/>
+          <w:numId w:val="2"/>
+        </w:numPr>
+      </w:pPr>
+      <w:r>
+        <w:t>The build system should have a very few environmental dependencies.</w:t>
+      </w:r>
+    </w:p>
+    <w:p>
+      <w:pPr>
+        <w:pStyle w:val="ListParagraph"/>
+        <w:numPr>
+          <w:ilvl w:val="0"/>
+          <w:numId w:val="2"/>
+        </w:numPr>
+      </w:pPr>
+      <w:r>
+        <w:t>The build system should not be dependent on a continuous integration server.</w:t>
+      </w:r>
+    </w:p>
+    <w:p>
+      <w:pPr>
+        <w:pStyle w:val="ListParagraph"/>
+        <w:numPr>
+          <w:ilvl w:val="0"/>
+          <w:numId w:val="2"/>
+        </w:numPr>
+      </w:pPr>
+      <w:r>
+        <w:t xml:space="preserve">The build system should </w:t>
+      </w:r>
+      <w:r>
+        <w:t>do all the right things out of the box</w:t>
+      </w:r>
+    </w:p>
+    <w:p>
+      <w:pPr>
+        <w:pStyle w:val="ListParagraph"/>
+        <w:numPr>
+          <w:ilvl w:val="0"/>
+          <w:numId w:val="2"/>
+        </w:numPr>
+      </w:pPr>
+      <w:r>
+        <w:t>The build system should be extensible and flexible.</w:t>
+      </w:r>
+    </w:p>
     <w:p/>
-    <w:p/>
+    <w:p>
+      <w:r>
+        <w:lastRenderedPageBreak/>
+        <w:t>How is build set up</w:t>
+      </w:r>
+    </w:p>
+    <w:p>
+      <w:r>
+        <w:t xml:space="preserve">Build definition </w:t>
+      </w:r>
+      <w:proofErr w:type="gramStart"/>
+      <w:r>
+        <w:t>-  defines</w:t>
+      </w:r>
+      <w:proofErr w:type="gramEnd"/>
+      <w:r>
+        <w:t xml:space="preserve"> a sequence of steps</w:t>
+      </w:r>
+      <w:r>
+        <w:t xml:space="preserve"> to execute in order to get the required artefacts used to deploy, test and run our code in production. This is a template that we will use to run our build </w:t>
+      </w:r>
+      <w:proofErr w:type="gramStart"/>
+      <w:r>
+        <w:t>over and over again</w:t>
+      </w:r>
+      <w:proofErr w:type="gramEnd"/>
+      <w:r>
+        <w:t xml:space="preserve">. </w:t>
+      </w:r>
+    </w:p>
+    <w:p>
+      <w:r>
+        <w:t xml:space="preserve">Build </w:t>
+      </w:r>
+      <w:r>
+        <w:t>tasks</w:t>
+      </w:r>
+      <w:r>
+        <w:t>– takes some input and pr</w:t>
+      </w:r>
+      <w:r>
+        <w:t>oduces an</w:t>
+      </w:r>
+      <w:r>
+        <w:t xml:space="preserve"> output</w:t>
+      </w:r>
+    </w:p>
+    <w:p>
+      <w:r>
+        <w:t>Build agent – takes the information and executes the tasks in the sequence defined</w:t>
+      </w:r>
+    </w:p>
+    <w:p>
+      <w:pPr>
+        <w:rPr>
+          <w:rFonts w:asciiTheme="majorHAnsi" w:eastAsiaTheme="majorEastAsia" w:hAnsiTheme="majorHAnsi" w:cstheme="majorBidi"/>
+          <w:color w:val="2F5496" w:themeColor="accent1" w:themeShade="BF"/>
+          <w:sz w:val="32"/>
+          <w:szCs w:val="32"/>
+        </w:rPr>
+      </w:pPr>
+      <w:r>
+        <w:rPr>
+          <w:rFonts w:asciiTheme="majorHAnsi" w:eastAsiaTheme="majorEastAsia" w:hAnsiTheme="majorHAnsi" w:cstheme="majorBidi"/>
+          <w:color w:val="2F5496" w:themeColor="accent1" w:themeShade="BF"/>
+          <w:sz w:val="32"/>
+          <w:szCs w:val="32"/>
+        </w:rPr>
+        <w:t>Build Infrastructure</w:t>
+      </w:r>
+    </w:p>
+    <w:p>
+      <w:pPr>
+        <w:pStyle w:val="Heading4"/>
+      </w:pPr>
+      <w:r>
+        <w:t>Agents and pipelines</w:t>
+      </w:r>
+    </w:p>
+    <w:p>
+      <w:r>
+        <w:t>Hosted build agent- provided by MS which is paid per min of usage. Every account has free build mins. Can buy additional mins- 2 options.</w:t>
+      </w:r>
+    </w:p>
+    <w:p>
+      <w:r>
+        <w:t>1</w:t>
+      </w:r>
+      <w:r>
+        <w:rPr>
+          <w:vertAlign w:val="superscript"/>
+        </w:rPr>
+        <w:t>st</w:t>
+      </w:r>
+      <w:r>
+        <w:t xml:space="preserve"> </w:t>
+      </w:r>
+      <w:r>
+        <w:t>option</w:t>
+      </w:r>
+    </w:p>
+    <w:p>
+      <w:r>
+        <w:t xml:space="preserve">Buy additional build mins </w:t>
+      </w:r>
+    </w:p>
+    <w:p>
+      <w:r>
+        <w:t>Buy hosted pipelines. Hosted pipelines have unlimited mins for one concurrent build. Reason called pipelines because the agents are also used for release management. Both build and release are together continuous delivery.</w:t>
+      </w:r>
+    </w:p>
+    <w:p>
+      <w:r>
+        <w:t>2</w:t>
+      </w:r>
+      <w:r>
+        <w:rPr>
+          <w:vertAlign w:val="superscript"/>
+        </w:rPr>
+        <w:t>nd</w:t>
+      </w:r>
+      <w:r>
+        <w:t xml:space="preserve"> option – custom build agents – can be used for release pipeline. </w:t>
+      </w:r>
+    </w:p>
+    <w:p>
+      <w:r>
+        <w:t xml:space="preserve">Download the agent software and register with Azure </w:t>
+      </w:r>
+      <w:proofErr w:type="spellStart"/>
+      <w:r>
+        <w:t>devops</w:t>
+      </w:r>
+      <w:proofErr w:type="spellEnd"/>
+    </w:p>
+    <w:p>
+      <w:r>
+        <w:t xml:space="preserve"> Every custom agent comes with </w:t>
+      </w:r>
+      <w:proofErr w:type="spellStart"/>
+      <w:r>
+        <w:t>custome</w:t>
+      </w:r>
+      <w:proofErr w:type="spellEnd"/>
+      <w:r>
+        <w:t xml:space="preserve"> pipeline. Default has a free </w:t>
+      </w:r>
+      <w:proofErr w:type="gramStart"/>
+      <w:r>
+        <w:t>pipeline .</w:t>
+      </w:r>
+      <w:proofErr w:type="gramEnd"/>
+      <w:r>
+        <w:t xml:space="preserve"> if needed more, need to buy.</w:t>
+      </w:r>
+    </w:p>
+    <w:p>
+      <w:pPr>
+        <w:rPr>
+          <w:rFonts w:asciiTheme="majorHAnsi" w:eastAsiaTheme="majorEastAsia" w:hAnsiTheme="majorHAnsi" w:cstheme="majorBidi"/>
+          <w:color w:val="2F5496" w:themeColor="accent1" w:themeShade="BF"/>
+          <w:sz w:val="32"/>
+          <w:szCs w:val="32"/>
+        </w:rPr>
+      </w:pPr>
+      <w:r>
+        <w:rPr>
+          <w:rFonts w:asciiTheme="majorHAnsi" w:eastAsiaTheme="majorEastAsia" w:hAnsiTheme="majorHAnsi" w:cstheme="majorBidi"/>
+          <w:color w:val="2F5496" w:themeColor="accent1" w:themeShade="BF"/>
+          <w:sz w:val="32"/>
+          <w:szCs w:val="32"/>
+        </w:rPr>
+        <w:t>Build Security</w:t>
+      </w:r>
+    </w:p>
+    <w:p>
+      <w:r>
+        <w:t>Agent is a process that runs the build on the machine</w:t>
+      </w:r>
+      <w:bookmarkStart w:id="7" w:name="_GoBack"/>
+      <w:bookmarkEnd w:id="7"/>
+    </w:p>
+    <w:p>
+      <w:pPr>
+        <w:rPr>
+          <w:rFonts w:asciiTheme="majorHAnsi" w:eastAsiaTheme="majorEastAsia" w:hAnsiTheme="majorHAnsi" w:cstheme="majorBidi"/>
+          <w:color w:val="2F5496" w:themeColor="accent1" w:themeShade="BF"/>
+          <w:sz w:val="32"/>
+          <w:szCs w:val="32"/>
+        </w:rPr>
+      </w:pPr>
+    </w:p>
     <w:sectPr>
       <w:pgSz w:w="11906" w:h="16838"/>
       <w:pgMar w:top="1440" w:right="1440" w:bottom="1440" w:left="1440" w:header="708" w:footer="708" w:gutter="0"/>
@@ -848,6 +1273,207 @@
 <file path=word/numbering.xml><?xml version="1.0" encoding="utf-8"?>
 <w:numbering xmlns:wpc="http://schemas.microsoft.com/office/word/2010/wordprocessingCanvas" xmlns:cx="http://schemas.microsoft.com/office/drawing/2014/chartex" xmlns:cx1="http://schemas.microsoft.com/office/drawing/2015/9/8/chartex" xmlns:cx2="http://schemas.microsoft.com/office/drawing/2015/10/21/chartex" xmlns:cx3="http://schemas.microsoft.com/office/drawing/2016/5/9/chartex" xmlns:cx4="http://schemas.microsoft.com/office/drawing/2016/5/10/chartex" xmlns:cx5="http://schemas.microsoft.com/office/drawing/2016/5/11/chartex" xmlns:cx6="http://schemas.microsoft.com/office/drawing/2016/5/12/chartex" xmlns:cx7="http://schemas.microsoft.com/office/drawing/2016/5/13/chartex" xmlns:cx8="http://schemas.microsoft.com/office/drawing/2016/5/14/chartex" xmlns:mc="http://schemas.openxmlformats.org/markup-compatibility/2006" xmlns:aink="http://schemas.microsoft.com/office/drawing/2016/ink" xmlns:am3d="http://schemas.microsoft.com/office/drawing/2017/model3d" xmlns:o="urn:schemas-microsoft-com:office:office" xmlns:r="http://schemas.openxmlformats.org/officeDocument/2006/relationships" xmlns:m="http://schemas.openxmlformats.org/officeDocument/2006/math" xmlns:v="urn:schemas-microsoft-com:vml" xmlns:wp14="http://schemas.microsoft.com/office/word/2010/wordprocessingDrawing" xmlns:wp="http://schemas.openxmlformats.org/drawingml/2006/wordprocessingDrawing" xmlns:w10="urn:schemas-microsoft-com:office:word" xmlns:w="http://schemas.openxmlformats.org/wordprocessingml/2006/main" xmlns:w14="http://schemas.microsoft.com/office/word/2010/wordml" xmlns:w15="http://schemas.microsoft.com/office/word/2012/wordml" xmlns:w16cid="http://schemas.microsoft.com/office/word/2016/wordml/cid" xmlns:w16se="http://schemas.microsoft.com/office/word/2015/wordml/symex" xmlns:wpg="http://schemas.microsoft.com/office/word/2010/wordprocessingGroup" xmlns:wpi="http://schemas.microsoft.com/office/word/2010/wordprocessingInk" xmlns:wne="http://schemas.microsoft.com/office/word/2006/wordml" xmlns:wps="http://schemas.microsoft.com/office/word/2010/wordprocessingShape" mc:Ignorable="w14 w15 w16se w16cid wp14">
   <w:abstractNum w:abstractNumId="0" w15:restartNumberingAfterBreak="0">
+    <w:nsid w:val="036A3976"/>
+    <w:multiLevelType w:val="hybridMultilevel"/>
+    <w:tmpl w:val="8EA255FE"/>
+    <w:lvl w:ilvl="0" w:tplc="867A9CF2">
+      <w:numFmt w:val="bullet"/>
+      <w:lvlText w:val="-"/>
+      <w:lvlJc w:val="left"/>
+      <w:pPr>
+        <w:ind w:left="360" w:hanging="360"/>
+      </w:pPr>
+      <w:rPr>
+        <w:rFonts w:ascii="Calibri" w:eastAsiaTheme="minorHAnsi" w:hAnsi="Calibri" w:cs="Calibri" w:hint="default"/>
+      </w:rPr>
+    </w:lvl>
+    <w:lvl w:ilvl="1" w:tplc="08090003" w:tentative="1">
+      <w:start w:val="1"/>
+      <w:numFmt w:val="bullet"/>
+      <w:lvlText w:val="o"/>
+      <w:lvlJc w:val="left"/>
+      <w:pPr>
+        <w:ind w:left="1080" w:hanging="360"/>
+      </w:pPr>
+      <w:rPr>
+        <w:rFonts w:ascii="Courier New" w:hAnsi="Courier New" w:cs="Courier New" w:hint="default"/>
+      </w:rPr>
+    </w:lvl>
+    <w:lvl w:ilvl="2" w:tplc="08090005" w:tentative="1">
+      <w:start w:val="1"/>
+      <w:numFmt w:val="bullet"/>
+      <w:lvlText w:val=""/>
+      <w:lvlJc w:val="left"/>
+      <w:pPr>
+        <w:ind w:left="1800" w:hanging="360"/>
+      </w:pPr>
+      <w:rPr>
+        <w:rFonts w:ascii="Wingdings" w:hAnsi="Wingdings" w:hint="default"/>
+      </w:rPr>
+    </w:lvl>
+    <w:lvl w:ilvl="3" w:tplc="08090001" w:tentative="1">
+      <w:start w:val="1"/>
+      <w:numFmt w:val="bullet"/>
+      <w:lvlText w:val=""/>
+      <w:lvlJc w:val="left"/>
+      <w:pPr>
+        <w:ind w:left="2520" w:hanging="360"/>
+      </w:pPr>
+      <w:rPr>
+        <w:rFonts w:ascii="Symbol" w:hAnsi="Symbol" w:hint="default"/>
+      </w:rPr>
+    </w:lvl>
+    <w:lvl w:ilvl="4" w:tplc="08090003" w:tentative="1">
+      <w:start w:val="1"/>
+      <w:numFmt w:val="bullet"/>
+      <w:lvlText w:val="o"/>
+      <w:lvlJc w:val="left"/>
+      <w:pPr>
+        <w:ind w:left="3240" w:hanging="360"/>
+      </w:pPr>
+      <w:rPr>
+        <w:rFonts w:ascii="Courier New" w:hAnsi="Courier New" w:cs="Courier New" w:hint="default"/>
+      </w:rPr>
+    </w:lvl>
+    <w:lvl w:ilvl="5" w:tplc="08090005" w:tentative="1">
+      <w:start w:val="1"/>
+      <w:numFmt w:val="bullet"/>
+      <w:lvlText w:val=""/>
+      <w:lvlJc w:val="left"/>
+      <w:pPr>
+        <w:ind w:left="3960" w:hanging="360"/>
+      </w:pPr>
+      <w:rPr>
+        <w:rFonts w:ascii="Wingdings" w:hAnsi="Wingdings" w:hint="default"/>
+      </w:rPr>
+    </w:lvl>
+    <w:lvl w:ilvl="6" w:tplc="08090001" w:tentative="1">
+      <w:start w:val="1"/>
+      <w:numFmt w:val="bullet"/>
+      <w:lvlText w:val=""/>
+      <w:lvlJc w:val="left"/>
+      <w:pPr>
+        <w:ind w:left="4680" w:hanging="360"/>
+      </w:pPr>
+      <w:rPr>
+        <w:rFonts w:ascii="Symbol" w:hAnsi="Symbol" w:hint="default"/>
+      </w:rPr>
+    </w:lvl>
+    <w:lvl w:ilvl="7" w:tplc="08090003" w:tentative="1">
+      <w:start w:val="1"/>
+      <w:numFmt w:val="bullet"/>
+      <w:lvlText w:val="o"/>
+      <w:lvlJc w:val="left"/>
+      <w:pPr>
+        <w:ind w:left="5400" w:hanging="360"/>
+      </w:pPr>
+      <w:rPr>
+        <w:rFonts w:ascii="Courier New" w:hAnsi="Courier New" w:cs="Courier New" w:hint="default"/>
+      </w:rPr>
+    </w:lvl>
+    <w:lvl w:ilvl="8" w:tplc="08090005" w:tentative="1">
+      <w:start w:val="1"/>
+      <w:numFmt w:val="bullet"/>
+      <w:lvlText w:val=""/>
+      <w:lvlJc w:val="left"/>
+      <w:pPr>
+        <w:ind w:left="6120" w:hanging="360"/>
+      </w:pPr>
+      <w:rPr>
+        <w:rFonts w:ascii="Wingdings" w:hAnsi="Wingdings" w:hint="default"/>
+      </w:rPr>
+    </w:lvl>
+  </w:abstractNum>
+  <w:abstractNum w:abstractNumId="1" w15:restartNumberingAfterBreak="0">
+    <w:nsid w:val="1C726AB6"/>
+    <w:multiLevelType w:val="hybridMultilevel"/>
+    <w:tmpl w:val="6332E196"/>
+    <w:lvl w:ilvl="0" w:tplc="0809000F">
+      <w:start w:val="1"/>
+      <w:numFmt w:val="decimal"/>
+      <w:lvlText w:val="%1."/>
+      <w:lvlJc w:val="left"/>
+      <w:pPr>
+        <w:ind w:left="720" w:hanging="360"/>
+      </w:pPr>
+      <w:rPr>
+        <w:rFonts w:hint="default"/>
+      </w:rPr>
+    </w:lvl>
+    <w:lvl w:ilvl="1" w:tplc="08090019" w:tentative="1">
+      <w:start w:val="1"/>
+      <w:numFmt w:val="lowerLetter"/>
+      <w:lvlText w:val="%2."/>
+      <w:lvlJc w:val="left"/>
+      <w:pPr>
+        <w:ind w:left="1440" w:hanging="360"/>
+      </w:pPr>
+    </w:lvl>
+    <w:lvl w:ilvl="2" w:tplc="0809001B" w:tentative="1">
+      <w:start w:val="1"/>
+      <w:numFmt w:val="lowerRoman"/>
+      <w:lvlText w:val="%3."/>
+      <w:lvlJc w:val="right"/>
+      <w:pPr>
+        <w:ind w:left="2160" w:hanging="180"/>
+      </w:pPr>
+    </w:lvl>
+    <w:lvl w:ilvl="3" w:tplc="0809000F" w:tentative="1">
+      <w:start w:val="1"/>
+      <w:numFmt w:val="decimal"/>
+      <w:lvlText w:val="%4."/>
+      <w:lvlJc w:val="left"/>
+      <w:pPr>
+        <w:ind w:left="2880" w:hanging="360"/>
+      </w:pPr>
+    </w:lvl>
+    <w:lvl w:ilvl="4" w:tplc="08090019" w:tentative="1">
+      <w:start w:val="1"/>
+      <w:numFmt w:val="lowerLetter"/>
+      <w:lvlText w:val="%5."/>
+      <w:lvlJc w:val="left"/>
+      <w:pPr>
+        <w:ind w:left="3600" w:hanging="360"/>
+      </w:pPr>
+    </w:lvl>
+    <w:lvl w:ilvl="5" w:tplc="0809001B" w:tentative="1">
+      <w:start w:val="1"/>
+      <w:numFmt w:val="lowerRoman"/>
+      <w:lvlText w:val="%6."/>
+      <w:lvlJc w:val="right"/>
+      <w:pPr>
+        <w:ind w:left="4320" w:hanging="180"/>
+      </w:pPr>
+    </w:lvl>
+    <w:lvl w:ilvl="6" w:tplc="0809000F" w:tentative="1">
+      <w:start w:val="1"/>
+      <w:numFmt w:val="decimal"/>
+      <w:lvlText w:val="%7."/>
+      <w:lvlJc w:val="left"/>
+      <w:pPr>
+        <w:ind w:left="5040" w:hanging="360"/>
+      </w:pPr>
+    </w:lvl>
+    <w:lvl w:ilvl="7" w:tplc="08090019" w:tentative="1">
+      <w:start w:val="1"/>
+      <w:numFmt w:val="lowerLetter"/>
+      <w:lvlText w:val="%8."/>
+      <w:lvlJc w:val="left"/>
+      <w:pPr>
+        <w:ind w:left="5760" w:hanging="360"/>
+      </w:pPr>
+    </w:lvl>
+    <w:lvl w:ilvl="8" w:tplc="0809001B" w:tentative="1">
+      <w:start w:val="1"/>
+      <w:numFmt w:val="lowerRoman"/>
+      <w:lvlText w:val="%9."/>
+      <w:lvlJc w:val="right"/>
+      <w:pPr>
+        <w:ind w:left="6480" w:hanging="180"/>
+      </w:pPr>
+    </w:lvl>
+  </w:abstractNum>
+  <w:abstractNum w:abstractNumId="2" w15:restartNumberingAfterBreak="0">
     <w:nsid w:val="21282FE1"/>
     <w:multiLevelType w:val="hybridMultilevel"/>
     <w:tmpl w:val="01660AAE"/>
@@ -960,7 +1586,129 @@
       </w:rPr>
     </w:lvl>
   </w:abstractNum>
+  <w:abstractNum w:abstractNumId="3" w15:restartNumberingAfterBreak="0">
+    <w:nsid w:val="2F80765A"/>
+    <w:multiLevelType w:val="hybridMultilevel"/>
+    <w:tmpl w:val="39A4A26C"/>
+    <w:lvl w:ilvl="0" w:tplc="08090001">
+      <w:start w:val="1"/>
+      <w:numFmt w:val="bullet"/>
+      <w:lvlText w:val=""/>
+      <w:lvlJc w:val="left"/>
+      <w:pPr>
+        <w:ind w:left="720" w:hanging="360"/>
+      </w:pPr>
+      <w:rPr>
+        <w:rFonts w:ascii="Symbol" w:hAnsi="Symbol" w:hint="default"/>
+      </w:rPr>
+    </w:lvl>
+    <w:lvl w:ilvl="1" w:tplc="08090003">
+      <w:start w:val="1"/>
+      <w:numFmt w:val="bullet"/>
+      <w:lvlText w:val="o"/>
+      <w:lvlJc w:val="left"/>
+      <w:pPr>
+        <w:ind w:left="1440" w:hanging="360"/>
+      </w:pPr>
+      <w:rPr>
+        <w:rFonts w:ascii="Courier New" w:hAnsi="Courier New" w:cs="Courier New" w:hint="default"/>
+      </w:rPr>
+    </w:lvl>
+    <w:lvl w:ilvl="2" w:tplc="08090005" w:tentative="1">
+      <w:start w:val="1"/>
+      <w:numFmt w:val="bullet"/>
+      <w:lvlText w:val=""/>
+      <w:lvlJc w:val="left"/>
+      <w:pPr>
+        <w:ind w:left="2160" w:hanging="360"/>
+      </w:pPr>
+      <w:rPr>
+        <w:rFonts w:ascii="Wingdings" w:hAnsi="Wingdings" w:hint="default"/>
+      </w:rPr>
+    </w:lvl>
+    <w:lvl w:ilvl="3" w:tplc="08090001" w:tentative="1">
+      <w:start w:val="1"/>
+      <w:numFmt w:val="bullet"/>
+      <w:lvlText w:val=""/>
+      <w:lvlJc w:val="left"/>
+      <w:pPr>
+        <w:ind w:left="2880" w:hanging="360"/>
+      </w:pPr>
+      <w:rPr>
+        <w:rFonts w:ascii="Symbol" w:hAnsi="Symbol" w:hint="default"/>
+      </w:rPr>
+    </w:lvl>
+    <w:lvl w:ilvl="4" w:tplc="08090003" w:tentative="1">
+      <w:start w:val="1"/>
+      <w:numFmt w:val="bullet"/>
+      <w:lvlText w:val="o"/>
+      <w:lvlJc w:val="left"/>
+      <w:pPr>
+        <w:ind w:left="3600" w:hanging="360"/>
+      </w:pPr>
+      <w:rPr>
+        <w:rFonts w:ascii="Courier New" w:hAnsi="Courier New" w:cs="Courier New" w:hint="default"/>
+      </w:rPr>
+    </w:lvl>
+    <w:lvl w:ilvl="5" w:tplc="08090005" w:tentative="1">
+      <w:start w:val="1"/>
+      <w:numFmt w:val="bullet"/>
+      <w:lvlText w:val=""/>
+      <w:lvlJc w:val="left"/>
+      <w:pPr>
+        <w:ind w:left="4320" w:hanging="360"/>
+      </w:pPr>
+      <w:rPr>
+        <w:rFonts w:ascii="Wingdings" w:hAnsi="Wingdings" w:hint="default"/>
+      </w:rPr>
+    </w:lvl>
+    <w:lvl w:ilvl="6" w:tplc="08090001" w:tentative="1">
+      <w:start w:val="1"/>
+      <w:numFmt w:val="bullet"/>
+      <w:lvlText w:val=""/>
+      <w:lvlJc w:val="left"/>
+      <w:pPr>
+        <w:ind w:left="5040" w:hanging="360"/>
+      </w:pPr>
+      <w:rPr>
+        <w:rFonts w:ascii="Symbol" w:hAnsi="Symbol" w:hint="default"/>
+      </w:rPr>
+    </w:lvl>
+    <w:lvl w:ilvl="7" w:tplc="08090003" w:tentative="1">
+      <w:start w:val="1"/>
+      <w:numFmt w:val="bullet"/>
+      <w:lvlText w:val="o"/>
+      <w:lvlJc w:val="left"/>
+      <w:pPr>
+        <w:ind w:left="5760" w:hanging="360"/>
+      </w:pPr>
+      <w:rPr>
+        <w:rFonts w:ascii="Courier New" w:hAnsi="Courier New" w:cs="Courier New" w:hint="default"/>
+      </w:rPr>
+    </w:lvl>
+    <w:lvl w:ilvl="8" w:tplc="08090005" w:tentative="1">
+      <w:start w:val="1"/>
+      <w:numFmt w:val="bullet"/>
+      <w:lvlText w:val=""/>
+      <w:lvlJc w:val="left"/>
+      <w:pPr>
+        <w:ind w:left="6480" w:hanging="360"/>
+      </w:pPr>
+      <w:rPr>
+        <w:rFonts w:ascii="Wingdings" w:hAnsi="Wingdings" w:hint="default"/>
+      </w:rPr>
+    </w:lvl>
+  </w:abstractNum>
   <w:num w:numId="1">
+    <w:abstractNumId w:val="2"/>
+  </w:num>
+  <w:num w:numId="2">
+    <w:abstractNumId w:val="1"/>
+  </w:num>
+  <w:num w:numId="3">
+    <w:abstractNumId w:val="3"/>
+  </w:num>
+  <w:num w:numId="4">
     <w:abstractNumId w:val="0"/>
   </w:num>
 </w:numbering>
@@ -1430,6 +2178,28 @@
       <w:szCs w:val="24"/>
     </w:rPr>
   </w:style>
+  <w:style w:type="paragraph" w:styleId="Heading4">
+    <w:name w:val="heading 4"/>
+    <w:basedOn w:val="Normal"/>
+    <w:next w:val="Normal"/>
+    <w:link w:val="Heading4Char"/>
+    <w:uiPriority w:val="9"/>
+    <w:unhideWhenUsed/>
+    <w:qFormat/>
+    <w:rsid w:val="00AD44BF"/>
+    <w:pPr>
+      <w:keepNext/>
+      <w:keepLines/>
+      <w:spacing w:before="40" w:after="0"/>
+      <w:outlineLvl w:val="3"/>
+    </w:pPr>
+    <w:rPr>
+      <w:rFonts w:asciiTheme="majorHAnsi" w:eastAsiaTheme="majorEastAsia" w:hAnsiTheme="majorHAnsi" w:cstheme="majorBidi"/>
+      <w:i/>
+      <w:iCs/>
+      <w:color w:val="2F5496" w:themeColor="accent1" w:themeShade="BF"/>
+    </w:rPr>
+  </w:style>
   <w:style w:type="character" w:default="1" w:styleId="DefaultParagraphFont">
     <w:name w:val="Default Paragraph Font"/>
     <w:uiPriority w:val="1"/>
@@ -1635,6 +2405,19 @@
       <w:ind w:left="720"/>
       <w:contextualSpacing/>
     </w:pPr>
+  </w:style>
+  <w:style w:type="character" w:customStyle="1" w:styleId="Heading4Char">
+    <w:name w:val="Heading 4 Char"/>
+    <w:basedOn w:val="DefaultParagraphFont"/>
+    <w:link w:val="Heading4"/>
+    <w:uiPriority w:val="9"/>
+    <w:rsid w:val="00AD44BF"/>
+    <w:rPr>
+      <w:rFonts w:asciiTheme="majorHAnsi" w:eastAsiaTheme="majorEastAsia" w:hAnsiTheme="majorHAnsi" w:cstheme="majorBidi"/>
+      <w:i/>
+      <w:iCs/>
+      <w:color w:val="2F5496" w:themeColor="accent1" w:themeShade="BF"/>
+    </w:rPr>
   </w:style>
 </w:styles>
 </file>
@@ -1939,7 +2722,7 @@
 </file>
 
 <file path=customXml/itemProps1.xml><?xml version="1.0" encoding="utf-8"?>
-<ds:datastoreItem xmlns:ds="http://schemas.openxmlformats.org/officeDocument/2006/customXml" ds:itemID="{898FFB40-2012-477B-92A8-A67A38E7B009}">
+<ds:datastoreItem xmlns:ds="http://schemas.openxmlformats.org/officeDocument/2006/customXml" ds:itemID="{F2DFD061-6381-40AE-8EF4-226D1602B7B5}">
   <ds:schemaRefs>
     <ds:schemaRef ds:uri="http://schemas.openxmlformats.org/officeDocument/2006/bibliography"/>
   </ds:schemaRefs>

</xml_diff>

<commit_message>
Agent pools - learn
</commit_message>
<xml_diff>
--- a/Remembering tips.docx
+++ b/Remembering tips.docx
@@ -32,8 +32,6 @@
           <w:r>
             <w:t>Contents</w:t>
           </w:r>
-          <w:bookmarkStart w:id="0" w:name="_GoBack"/>
-          <w:bookmarkEnd w:id="0"/>
         </w:p>
         <w:p>
           <w:pPr>
@@ -56,7 +54,7 @@
           <w:r>
             <w:fldChar w:fldCharType="separate"/>
           </w:r>
-          <w:hyperlink w:anchor="_Toc55836433" w:history="1">
+          <w:hyperlink w:anchor="_Toc56074235" w:history="1">
             <w:r>
               <w:rPr>
                 <w:rStyle w:val="Hyperlink"/>
@@ -83,7 +81,7 @@
                 <w:noProof/>
                 <w:webHidden/>
               </w:rPr>
-              <w:instrText xml:space="preserve"> PAGEREF _Toc55836433 \h </w:instrText>
+              <w:instrText xml:space="preserve"> PAGEREF _Toc56074235 \h </w:instrText>
             </w:r>
             <w:r>
               <w:rPr>
@@ -126,7 +124,7 @@
               <w:lang w:eastAsia="en-GB"/>
             </w:rPr>
           </w:pPr>
-          <w:hyperlink w:anchor="_Toc55836434" w:history="1">
+          <w:hyperlink w:anchor="_Toc56074236" w:history="1">
             <w:r>
               <w:rPr>
                 <w:rStyle w:val="Hyperlink"/>
@@ -153,7 +151,7 @@
                 <w:noProof/>
                 <w:webHidden/>
               </w:rPr>
-              <w:instrText xml:space="preserve"> PAGEREF _Toc55836434 \h </w:instrText>
+              <w:instrText xml:space="preserve"> PAGEREF _Toc56074236 \h </w:instrText>
             </w:r>
             <w:r>
               <w:rPr>
@@ -196,7 +194,7 @@
               <w:lang w:eastAsia="en-GB"/>
             </w:rPr>
           </w:pPr>
-          <w:hyperlink w:anchor="_Toc55836435" w:history="1">
+          <w:hyperlink w:anchor="_Toc56074237" w:history="1">
             <w:r>
               <w:rPr>
                 <w:rStyle w:val="Hyperlink"/>
@@ -223,7 +221,7 @@
                 <w:noProof/>
                 <w:webHidden/>
               </w:rPr>
-              <w:instrText xml:space="preserve"> PAGEREF _Toc55836435 \h </w:instrText>
+              <w:instrText xml:space="preserve"> PAGEREF _Toc56074237 \h </w:instrText>
             </w:r>
             <w:r>
               <w:rPr>
@@ -266,7 +264,7 @@
               <w:lang w:eastAsia="en-GB"/>
             </w:rPr>
           </w:pPr>
-          <w:hyperlink w:anchor="_Toc55836436" w:history="1">
+          <w:hyperlink w:anchor="_Toc56074238" w:history="1">
             <w:r>
               <w:rPr>
                 <w:rStyle w:val="Hyperlink"/>
@@ -293,7 +291,7 @@
                 <w:noProof/>
                 <w:webHidden/>
               </w:rPr>
-              <w:instrText xml:space="preserve"> PAGEREF _Toc55836436 \h </w:instrText>
+              <w:instrText xml:space="preserve"> PAGEREF _Toc56074238 \h </w:instrText>
             </w:r>
             <w:r>
               <w:rPr>
@@ -336,7 +334,7 @@
               <w:lang w:eastAsia="en-GB"/>
             </w:rPr>
           </w:pPr>
-          <w:hyperlink w:anchor="_Toc55836437" w:history="1">
+          <w:hyperlink w:anchor="_Toc56074239" w:history="1">
             <w:r>
               <w:rPr>
                 <w:rStyle w:val="Hyperlink"/>
@@ -363,7 +361,7 @@
                 <w:noProof/>
                 <w:webHidden/>
               </w:rPr>
-              <w:instrText xml:space="preserve"> PAGEREF _Toc55836437 \h </w:instrText>
+              <w:instrText xml:space="preserve"> PAGEREF _Toc56074239 \h </w:instrText>
             </w:r>
             <w:r>
               <w:rPr>
@@ -406,7 +404,7 @@
               <w:lang w:eastAsia="en-GB"/>
             </w:rPr>
           </w:pPr>
-          <w:hyperlink w:anchor="_Toc55836438" w:history="1">
+          <w:hyperlink w:anchor="_Toc56074240" w:history="1">
             <w:r>
               <w:rPr>
                 <w:rStyle w:val="Hyperlink"/>
@@ -433,7 +431,7 @@
                 <w:noProof/>
                 <w:webHidden/>
               </w:rPr>
-              <w:instrText xml:space="preserve"> PAGEREF _Toc55836438 \h </w:instrText>
+              <w:instrText xml:space="preserve"> PAGEREF _Toc56074240 \h </w:instrText>
             </w:r>
             <w:r>
               <w:rPr>
@@ -453,7 +451,7 @@
                 <w:noProof/>
                 <w:webHidden/>
               </w:rPr>
-              <w:t>1</w:t>
+              <w:t>2</w:t>
             </w:r>
             <w:r>
               <w:rPr>
@@ -476,7 +474,7 @@
               <w:lang w:eastAsia="en-GB"/>
             </w:rPr>
           </w:pPr>
-          <w:hyperlink w:anchor="_Toc55836439" w:history="1">
+          <w:hyperlink w:anchor="_Toc56074241" w:history="1">
             <w:r>
               <w:rPr>
                 <w:rStyle w:val="Hyperlink"/>
@@ -503,7 +501,7 @@
                 <w:noProof/>
                 <w:webHidden/>
               </w:rPr>
-              <w:instrText xml:space="preserve"> PAGEREF _Toc55836439 \h </w:instrText>
+              <w:instrText xml:space="preserve"> PAGEREF _Toc56074241 \h </w:instrText>
             </w:r>
             <w:r>
               <w:rPr>
@@ -524,6 +522,356 @@
                 <w:webHidden/>
               </w:rPr>
               <w:t>2</w:t>
+            </w:r>
+            <w:r>
+              <w:rPr>
+                <w:noProof/>
+                <w:webHidden/>
+              </w:rPr>
+              <w:fldChar w:fldCharType="end"/>
+            </w:r>
+          </w:hyperlink>
+        </w:p>
+        <w:p>
+          <w:pPr>
+            <w:pStyle w:val="TOC1"/>
+            <w:tabs>
+              <w:tab w:val="right" w:leader="dot" w:pos="9016"/>
+            </w:tabs>
+            <w:rPr>
+              <w:rFonts w:eastAsiaTheme="minorEastAsia"/>
+              <w:noProof/>
+              <w:lang w:eastAsia="en-GB"/>
+            </w:rPr>
+          </w:pPr>
+          <w:hyperlink w:anchor="_Toc56074242" w:history="1">
+            <w:r>
+              <w:rPr>
+                <w:rStyle w:val="Hyperlink"/>
+                <w:noProof/>
+              </w:rPr>
+              <w:t>What is a Build System</w:t>
+            </w:r>
+            <w:r>
+              <w:rPr>
+                <w:noProof/>
+                <w:webHidden/>
+              </w:rPr>
+              <w:tab/>
+            </w:r>
+            <w:r>
+              <w:rPr>
+                <w:noProof/>
+                <w:webHidden/>
+              </w:rPr>
+              <w:fldChar w:fldCharType="begin"/>
+            </w:r>
+            <w:r>
+              <w:rPr>
+                <w:noProof/>
+                <w:webHidden/>
+              </w:rPr>
+              <w:instrText xml:space="preserve"> PAGEREF _Toc56074242 \h </w:instrText>
+            </w:r>
+            <w:r>
+              <w:rPr>
+                <w:noProof/>
+                <w:webHidden/>
+              </w:rPr>
+            </w:r>
+            <w:r>
+              <w:rPr>
+                <w:noProof/>
+                <w:webHidden/>
+              </w:rPr>
+              <w:fldChar w:fldCharType="separate"/>
+            </w:r>
+            <w:r>
+              <w:rPr>
+                <w:noProof/>
+                <w:webHidden/>
+              </w:rPr>
+              <w:t>2</w:t>
+            </w:r>
+            <w:r>
+              <w:rPr>
+                <w:noProof/>
+                <w:webHidden/>
+              </w:rPr>
+              <w:fldChar w:fldCharType="end"/>
+            </w:r>
+          </w:hyperlink>
+        </w:p>
+        <w:p>
+          <w:pPr>
+            <w:pStyle w:val="TOC2"/>
+            <w:tabs>
+              <w:tab w:val="right" w:leader="dot" w:pos="9016"/>
+            </w:tabs>
+            <w:rPr>
+              <w:rFonts w:eastAsiaTheme="minorEastAsia"/>
+              <w:noProof/>
+              <w:lang w:eastAsia="en-GB"/>
+            </w:rPr>
+          </w:pPr>
+          <w:hyperlink w:anchor="_Toc56074243" w:history="1">
+            <w:r>
+              <w:rPr>
+                <w:rStyle w:val="Hyperlink"/>
+                <w:noProof/>
+              </w:rPr>
+              <w:t>How is build set up</w:t>
+            </w:r>
+            <w:r>
+              <w:rPr>
+                <w:noProof/>
+                <w:webHidden/>
+              </w:rPr>
+              <w:tab/>
+            </w:r>
+            <w:r>
+              <w:rPr>
+                <w:noProof/>
+                <w:webHidden/>
+              </w:rPr>
+              <w:fldChar w:fldCharType="begin"/>
+            </w:r>
+            <w:r>
+              <w:rPr>
+                <w:noProof/>
+                <w:webHidden/>
+              </w:rPr>
+              <w:instrText xml:space="preserve"> PAGEREF _Toc56074243 \h </w:instrText>
+            </w:r>
+            <w:r>
+              <w:rPr>
+                <w:noProof/>
+                <w:webHidden/>
+              </w:rPr>
+            </w:r>
+            <w:r>
+              <w:rPr>
+                <w:noProof/>
+                <w:webHidden/>
+              </w:rPr>
+              <w:fldChar w:fldCharType="separate"/>
+            </w:r>
+            <w:r>
+              <w:rPr>
+                <w:noProof/>
+                <w:webHidden/>
+              </w:rPr>
+              <w:t>3</w:t>
+            </w:r>
+            <w:r>
+              <w:rPr>
+                <w:noProof/>
+                <w:webHidden/>
+              </w:rPr>
+              <w:fldChar w:fldCharType="end"/>
+            </w:r>
+          </w:hyperlink>
+        </w:p>
+        <w:p>
+          <w:pPr>
+            <w:pStyle w:val="TOC2"/>
+            <w:tabs>
+              <w:tab w:val="right" w:leader="dot" w:pos="9016"/>
+            </w:tabs>
+            <w:rPr>
+              <w:rFonts w:eastAsiaTheme="minorEastAsia"/>
+              <w:noProof/>
+              <w:lang w:eastAsia="en-GB"/>
+            </w:rPr>
+          </w:pPr>
+          <w:hyperlink w:anchor="_Toc56074244" w:history="1">
+            <w:r>
+              <w:rPr>
+                <w:rStyle w:val="Hyperlink"/>
+                <w:noProof/>
+              </w:rPr>
+              <w:t>Build Infrastructure</w:t>
+            </w:r>
+            <w:r>
+              <w:rPr>
+                <w:noProof/>
+                <w:webHidden/>
+              </w:rPr>
+              <w:tab/>
+            </w:r>
+            <w:r>
+              <w:rPr>
+                <w:noProof/>
+                <w:webHidden/>
+              </w:rPr>
+              <w:fldChar w:fldCharType="begin"/>
+            </w:r>
+            <w:r>
+              <w:rPr>
+                <w:noProof/>
+                <w:webHidden/>
+              </w:rPr>
+              <w:instrText xml:space="preserve"> PAGEREF _Toc56074244 \h </w:instrText>
+            </w:r>
+            <w:r>
+              <w:rPr>
+                <w:noProof/>
+                <w:webHidden/>
+              </w:rPr>
+            </w:r>
+            <w:r>
+              <w:rPr>
+                <w:noProof/>
+                <w:webHidden/>
+              </w:rPr>
+              <w:fldChar w:fldCharType="separate"/>
+            </w:r>
+            <w:r>
+              <w:rPr>
+                <w:noProof/>
+                <w:webHidden/>
+              </w:rPr>
+              <w:t>3</w:t>
+            </w:r>
+            <w:r>
+              <w:rPr>
+                <w:noProof/>
+                <w:webHidden/>
+              </w:rPr>
+              <w:fldChar w:fldCharType="end"/>
+            </w:r>
+          </w:hyperlink>
+        </w:p>
+        <w:p>
+          <w:pPr>
+            <w:pStyle w:val="TOC2"/>
+            <w:tabs>
+              <w:tab w:val="right" w:leader="dot" w:pos="9016"/>
+            </w:tabs>
+            <w:rPr>
+              <w:rFonts w:eastAsiaTheme="minorEastAsia"/>
+              <w:noProof/>
+              <w:lang w:eastAsia="en-GB"/>
+            </w:rPr>
+          </w:pPr>
+          <w:hyperlink w:anchor="_Toc56074245" w:history="1">
+            <w:r>
+              <w:rPr>
+                <w:rStyle w:val="Hyperlink"/>
+                <w:noProof/>
+              </w:rPr>
+              <w:t>Build Security</w:t>
+            </w:r>
+            <w:r>
+              <w:rPr>
+                <w:noProof/>
+                <w:webHidden/>
+              </w:rPr>
+              <w:tab/>
+            </w:r>
+            <w:r>
+              <w:rPr>
+                <w:noProof/>
+                <w:webHidden/>
+              </w:rPr>
+              <w:fldChar w:fldCharType="begin"/>
+            </w:r>
+            <w:r>
+              <w:rPr>
+                <w:noProof/>
+                <w:webHidden/>
+              </w:rPr>
+              <w:instrText xml:space="preserve"> PAGEREF _Toc56074245 \h </w:instrText>
+            </w:r>
+            <w:r>
+              <w:rPr>
+                <w:noProof/>
+                <w:webHidden/>
+              </w:rPr>
+            </w:r>
+            <w:r>
+              <w:rPr>
+                <w:noProof/>
+                <w:webHidden/>
+              </w:rPr>
+              <w:fldChar w:fldCharType="separate"/>
+            </w:r>
+            <w:r>
+              <w:rPr>
+                <w:noProof/>
+                <w:webHidden/>
+              </w:rPr>
+              <w:t>3</w:t>
+            </w:r>
+            <w:r>
+              <w:rPr>
+                <w:noProof/>
+                <w:webHidden/>
+              </w:rPr>
+              <w:fldChar w:fldCharType="end"/>
+            </w:r>
+          </w:hyperlink>
+        </w:p>
+        <w:p>
+          <w:pPr>
+            <w:pStyle w:val="TOC2"/>
+            <w:tabs>
+              <w:tab w:val="right" w:leader="dot" w:pos="9016"/>
+            </w:tabs>
+            <w:rPr>
+              <w:rFonts w:eastAsiaTheme="minorEastAsia"/>
+              <w:noProof/>
+              <w:lang w:eastAsia="en-GB"/>
+            </w:rPr>
+          </w:pPr>
+          <w:hyperlink w:anchor="_Toc56074246" w:history="1">
+            <w:r>
+              <w:rPr>
+                <w:rStyle w:val="Hyperlink"/>
+                <w:noProof/>
+              </w:rPr>
+              <w:t>Build Retention policy</w:t>
+            </w:r>
+            <w:r>
+              <w:rPr>
+                <w:noProof/>
+                <w:webHidden/>
+              </w:rPr>
+              <w:tab/>
+            </w:r>
+            <w:r>
+              <w:rPr>
+                <w:noProof/>
+                <w:webHidden/>
+              </w:rPr>
+              <w:fldChar w:fldCharType="begin"/>
+            </w:r>
+            <w:r>
+              <w:rPr>
+                <w:noProof/>
+                <w:webHidden/>
+              </w:rPr>
+              <w:instrText xml:space="preserve"> PAGEREF _Toc56074246 \h </w:instrText>
+            </w:r>
+            <w:r>
+              <w:rPr>
+                <w:noProof/>
+                <w:webHidden/>
+              </w:rPr>
+            </w:r>
+            <w:r>
+              <w:rPr>
+                <w:noProof/>
+                <w:webHidden/>
+              </w:rPr>
+              <w:fldChar w:fldCharType="separate"/>
+            </w:r>
+            <w:r>
+              <w:rPr>
+                <w:noProof/>
+                <w:webHidden/>
+              </w:rPr>
+              <w:t>3</w:t>
             </w:r>
             <w:r>
               <w:rPr>
@@ -550,185 +898,190 @@
       <w:pPr>
         <w:pStyle w:val="Heading1"/>
       </w:pPr>
-      <w:bookmarkStart w:id="1" w:name="_Toc55836433"/>
+      <w:bookmarkStart w:id="0" w:name="_Toc56074235"/>
       <w:r>
         <w:t>Definition of Done</w:t>
       </w:r>
+      <w:bookmarkEnd w:id="0"/>
+    </w:p>
+    <w:p>
+      <w:r>
+        <w:t xml:space="preserve">The ‘Definition of Done is usually a checklist of all the work that the team needs to do before it can call </w:t>
+      </w:r>
+      <w:proofErr w:type="gramStart"/>
+      <w:r>
+        <w:t>the  product</w:t>
+      </w:r>
+      <w:proofErr w:type="gramEnd"/>
+      <w:r>
+        <w:t xml:space="preserve"> increment as DONE. </w:t>
+      </w:r>
+      <w:r>
+        <w:t xml:space="preserve">The DOD will vary across organisations, and it may also differ within the organisation across different teams. </w:t>
+      </w:r>
+    </w:p>
+    <w:p>
+      <w:pPr>
+        <w:pStyle w:val="Heading2"/>
+      </w:pPr>
+      <w:bookmarkStart w:id="1" w:name="_Toc56074236"/>
+      <w:r>
+        <w:t>Who Defines Definition of Done in Scrum</w:t>
+      </w:r>
       <w:bookmarkEnd w:id="1"/>
     </w:p>
     <w:p>
       <w:r>
-        <w:t xml:space="preserve">The ‘Definition of Done is usually a checklist of all the work that the team needs to do before it can call </w:t>
+        <w:t>Scrum te</w:t>
+      </w:r>
+      <w:r>
+        <w:t>a</w:t>
+      </w:r>
+      <w:r>
+        <w:t>m define it. They are the ones who will be accountable to meet this definition. In some cases, the DOD can be at an organisation lever or at a product level. So</w:t>
+      </w:r>
+      <w:r>
+        <w:t>,</w:t>
+      </w:r>
+      <w:r>
+        <w:t xml:space="preserve"> it is essential that the team creates it and agrees to it. </w:t>
+      </w:r>
+    </w:p>
+    <w:p>
+      <w:pPr>
+        <w:pStyle w:val="Heading2"/>
+      </w:pPr>
+      <w:bookmarkStart w:id="2" w:name="_Toc56074237"/>
+      <w:r>
+        <w:t xml:space="preserve">When is the right time for creating </w:t>
       </w:r>
       <w:proofErr w:type="gramStart"/>
       <w:r>
-        <w:t>the  product</w:t>
-      </w:r>
+        <w:t>DOD</w:t>
+      </w:r>
+      <w:bookmarkEnd w:id="2"/>
       <w:proofErr w:type="gramEnd"/>
-      <w:r>
-        <w:t xml:space="preserve"> increment as DONE. </w:t>
-      </w:r>
-      <w:r>
-        <w:t xml:space="preserve">The DOD will vary across organisations, and it may also differ within the organisation across different teams. </w:t>
+    </w:p>
+    <w:p>
+      <w:r>
+        <w:t xml:space="preserve">The team would need to use this definition in the first sprint when they would mark the first product increment as done. The DOD should be created before the first sprint or latest within the first sprint itself. </w:t>
       </w:r>
     </w:p>
     <w:p>
       <w:pPr>
         <w:pStyle w:val="Heading2"/>
       </w:pPr>
-      <w:bookmarkStart w:id="2" w:name="_Toc55836434"/>
-      <w:r>
-        <w:t>Who Defines Definition of Done in Scrum</w:t>
-      </w:r>
-      <w:bookmarkEnd w:id="2"/>
-    </w:p>
-    <w:p>
-      <w:r>
-        <w:t>Scrum te</w:t>
-      </w:r>
-      <w:r>
-        <w:t>a</w:t>
-      </w:r>
-      <w:r>
-        <w:t>m define it. They are the ones who will be accountable to meet this definition. In some cases, the DOD can be at an organisation lever or at a product level. So</w:t>
-      </w:r>
-      <w:r>
-        <w:t>,</w:t>
-      </w:r>
-      <w:r>
-        <w:t xml:space="preserve"> it is essential that the team creates it and agrees to it. </w:t>
+      <w:bookmarkStart w:id="3" w:name="_Toc56074238"/>
+      <w:r>
+        <w:t>Why DOD</w:t>
+      </w:r>
+      <w:bookmarkEnd w:id="3"/>
+    </w:p>
+    <w:p>
+      <w:r>
+        <w:t xml:space="preserve">There is not one fit all </w:t>
+      </w:r>
+      <w:proofErr w:type="spellStart"/>
+      <w:r>
+        <w:t>dod</w:t>
+      </w:r>
+      <w:proofErr w:type="spellEnd"/>
+      <w:r>
+        <w:t>. It ensures that when a product increment is Done, everyone has the same shared understanding what this means. It is necessary to ensure that we have artefact transparency.</w:t>
       </w:r>
     </w:p>
     <w:p>
       <w:pPr>
         <w:pStyle w:val="Heading2"/>
       </w:pPr>
-      <w:bookmarkStart w:id="3" w:name="_Toc55836435"/>
-      <w:r>
-        <w:t xml:space="preserve">When is the right time for creating </w:t>
+      <w:bookmarkStart w:id="4" w:name="_Toc56074239"/>
+      <w:r>
+        <w:t>Definition of Done VS Acceptance Criteria</w:t>
+      </w:r>
+      <w:bookmarkEnd w:id="4"/>
+    </w:p>
+    <w:p>
+      <w:r>
+        <w:t xml:space="preserve">Each backlog item that is being worked in a sprint has a set of Acceptance Criteria that the product owner defines. </w:t>
       </w:r>
       <w:proofErr w:type="gramStart"/>
       <w:r>
-        <w:t>DOD</w:t>
-      </w:r>
-      <w:bookmarkEnd w:id="3"/>
+        <w:t>Also</w:t>
+      </w:r>
       <w:proofErr w:type="gramEnd"/>
-    </w:p>
-    <w:p>
-      <w:r>
-        <w:t xml:space="preserve">The team would need to use this definition in the first sprint when they would mark the first product increment as done. The DOD should be created before the first sprint or latest within the first sprint itself. </w:t>
+      <w:r>
+        <w:t xml:space="preserve"> the acceptance criteria validate is also part of DOD. </w:t>
+      </w:r>
+    </w:p>
+    <w:p>
+      <w:r>
+        <w:t xml:space="preserve">Acceptance criteria is at a story level. DOD is at the product increment level. </w:t>
+      </w:r>
+    </w:p>
+    <w:p>
+      <w:r>
+        <w:t xml:space="preserve">As an example: Each development team member that works on a story will have an acceptance criterion that needs to fulfil. But he </w:t>
+      </w:r>
+      <w:proofErr w:type="gramStart"/>
+      <w:r>
+        <w:t>man</w:t>
+      </w:r>
+      <w:proofErr w:type="gramEnd"/>
+      <w:r>
+        <w:t xml:space="preserve"> not be able to deploy his story stand-alone. It needs some other dependant functionalities that the other team members work upon. </w:t>
+      </w:r>
+    </w:p>
+    <w:p>
+      <w:pPr>
+        <w:pStyle w:val="Heading1"/>
+      </w:pPr>
+      <w:bookmarkStart w:id="5" w:name="_Toc56074240"/>
+      <w:r>
+        <w:lastRenderedPageBreak/>
+        <w:t>Continuous Delivery, Continuous Integration and Continuous Deployment</w:t>
+      </w:r>
+      <w:bookmarkEnd w:id="5"/>
+    </w:p>
+    <w:p>
+      <w:r>
+        <w:t>Continuous Delivery means you build software in such a way that it is ready to be released to production at any time.</w:t>
+      </w:r>
+    </w:p>
+    <w:p>
+      <w:r>
+        <w:t xml:space="preserve">Continuous Integrations means to integrate, build and test code in Dev or Test or both environments. This enables Continuous Delivery to be ready to be released into production at any time. </w:t>
+      </w:r>
+      <w:r>
+        <w:t xml:space="preserve"> CI means members of a Dev or automation test team integrate their work frequently at the most daily. Each integration is verified by an automation build and test to detect errors as quickly </w:t>
+      </w:r>
+      <w:proofErr w:type="gramStart"/>
+      <w:r>
+        <w:t>as  possible</w:t>
+      </w:r>
+      <w:proofErr w:type="gramEnd"/>
+      <w:r>
+        <w:t xml:space="preserve">. </w:t>
+      </w:r>
+    </w:p>
+    <w:p>
+      <w:r>
+        <w:t>Continuous Deployment means that that every change goes through the pipeline and automatically into production.</w:t>
       </w:r>
     </w:p>
     <w:p>
       <w:pPr>
         <w:pStyle w:val="Heading2"/>
       </w:pPr>
-      <w:bookmarkStart w:id="4" w:name="_Toc55836436"/>
-      <w:r>
-        <w:t>Why DOD</w:t>
-      </w:r>
-      <w:bookmarkEnd w:id="4"/>
-    </w:p>
-    <w:p>
-      <w:r>
-        <w:t xml:space="preserve">There is not one fit all </w:t>
-      </w:r>
-      <w:proofErr w:type="spellStart"/>
-      <w:r>
-        <w:t>dod</w:t>
-      </w:r>
-      <w:proofErr w:type="spellEnd"/>
-      <w:r>
-        <w:t>. It ensures that when a product increment is Done, everyone has the same shared understanding what this means. It is necessary to ensure that we have artefact transparency.</w:t>
-      </w:r>
-    </w:p>
-    <w:p>
-      <w:pPr>
-        <w:pStyle w:val="Heading2"/>
-      </w:pPr>
-      <w:bookmarkStart w:id="5" w:name="_Toc55836437"/>
-      <w:r>
-        <w:t>Definition of Done VS Acceptance Criteria</w:t>
-      </w:r>
-      <w:bookmarkEnd w:id="5"/>
-    </w:p>
-    <w:p>
-      <w:r>
-        <w:t xml:space="preserve">Each backlog item that is being worked in a sprint has a set of Acceptance Criteria that the product owner defines. </w:t>
-      </w:r>
-      <w:proofErr w:type="gramStart"/>
-      <w:r>
-        <w:t>Also</w:t>
-      </w:r>
-      <w:proofErr w:type="gramEnd"/>
-      <w:r>
-        <w:t xml:space="preserve"> the acceptance criteria validate is also part of DOD. </w:t>
-      </w:r>
-    </w:p>
-    <w:p>
-      <w:r>
-        <w:t xml:space="preserve">Acceptance criteria is at a story level. DOD is at the product increment level. </w:t>
-      </w:r>
-    </w:p>
-    <w:p>
-      <w:r>
-        <w:t xml:space="preserve">As an example: Each development team member that works on a story will have an acceptance criterion that needs to fulfil. But he </w:t>
-      </w:r>
-      <w:proofErr w:type="gramStart"/>
-      <w:r>
-        <w:t>man</w:t>
-      </w:r>
-      <w:proofErr w:type="gramEnd"/>
-      <w:r>
-        <w:t xml:space="preserve"> not be able to deploy his story stand-alone. It needs some other dependant functionalities that the other team members work upon. </w:t>
-      </w:r>
-    </w:p>
-    <w:p>
-      <w:pPr>
-        <w:pStyle w:val="Heading1"/>
-      </w:pPr>
-      <w:bookmarkStart w:id="6" w:name="_Toc55836438"/>
-      <w:r>
-        <w:t>Continuous Delivery, Continuous Integration and Continuous Deployment</w:t>
+      <w:bookmarkStart w:id="6" w:name="_Toc56074241"/>
+      <w:r>
+        <w:t>Continuous Integration explained</w:t>
       </w:r>
       <w:bookmarkEnd w:id="6"/>
     </w:p>
     <w:p>
       <w:r>
-        <w:t>Continuous Delivery means you build software in such a way that it is ready to be released to production at any time.</w:t>
-      </w:r>
-    </w:p>
-    <w:p>
-      <w:r>
-        <w:lastRenderedPageBreak/>
-        <w:t xml:space="preserve">Continuous Integrations means to integrate, build and test code in Dev or Test or both environments. This enables Continuous Delivery to be ready to be released into production at any time. </w:t>
-      </w:r>
-      <w:r>
-        <w:t xml:space="preserve"> CI means members of a Dev or automation test team integrate their work frequently at the most daily. Each integration is verified by an automation build and test to detect errors as quickly </w:t>
-      </w:r>
-      <w:proofErr w:type="gramStart"/>
-      <w:r>
-        <w:t>as  possible</w:t>
-      </w:r>
-      <w:proofErr w:type="gramEnd"/>
-      <w:r>
-        <w:t xml:space="preserve">. </w:t>
-      </w:r>
-    </w:p>
-    <w:p>
-      <w:r>
-        <w:t>Continuous Deployment means that that every change goes through the pipeline and automatically into production.</w:t>
-      </w:r>
-    </w:p>
-    <w:p>
-      <w:pPr>
-        <w:pStyle w:val="Heading2"/>
-      </w:pPr>
-      <w:bookmarkStart w:id="7" w:name="_Toc55836439"/>
-      <w:r>
-        <w:t>Continuous Integration explained</w:t>
-      </w:r>
-      <w:bookmarkEnd w:id="7"/>
+        <w:t>A practice in SE, of merging all developer working copies to a share mainline several times a day.</w:t>
+      </w:r>
     </w:p>
     <w:p>
       <w:pPr>
@@ -833,8 +1186,491 @@
         <w:t xml:space="preserve"> can be executed manually or automatically. </w:t>
       </w:r>
     </w:p>
+    <w:p>
+      <w:pPr>
+        <w:pStyle w:val="Heading1"/>
+      </w:pPr>
+      <w:bookmarkStart w:id="7" w:name="_Toc56074242"/>
+      <w:r>
+        <w:t xml:space="preserve">What is </w:t>
+      </w:r>
+      <w:r>
+        <w:t xml:space="preserve">a </w:t>
+      </w:r>
+      <w:r>
+        <w:t>Build</w:t>
+      </w:r>
+      <w:r>
+        <w:t xml:space="preserve"> </w:t>
+      </w:r>
+      <w:proofErr w:type="gramStart"/>
+      <w:r>
+        <w:t>System</w:t>
+      </w:r>
+      <w:bookmarkEnd w:id="7"/>
+      <w:proofErr w:type="gramEnd"/>
+    </w:p>
+    <w:p>
+      <w:r>
+        <w:t xml:space="preserve">A Build System is a system used to automatically </w:t>
+      </w:r>
+    </w:p>
+    <w:p>
+      <w:pPr>
+        <w:pStyle w:val="ListParagraph"/>
+        <w:numPr>
+          <w:ilvl w:val="0"/>
+          <w:numId w:val="3"/>
+        </w:numPr>
+      </w:pPr>
+      <w:r>
+        <w:t xml:space="preserve">produce all the </w:t>
+      </w:r>
+      <w:r>
+        <w:t>artefacts</w:t>
+      </w:r>
+      <w:r>
+        <w:t xml:space="preserve"> required to successfully </w:t>
+      </w:r>
+    </w:p>
+    <w:p>
+      <w:pPr>
+        <w:pStyle w:val="ListParagraph"/>
+        <w:numPr>
+          <w:ilvl w:val="1"/>
+          <w:numId w:val="3"/>
+        </w:numPr>
+      </w:pPr>
+      <w:r>
+        <w:t xml:space="preserve">deploy, </w:t>
+      </w:r>
+    </w:p>
+    <w:p>
+      <w:pPr>
+        <w:pStyle w:val="ListParagraph"/>
+        <w:numPr>
+          <w:ilvl w:val="1"/>
+          <w:numId w:val="3"/>
+        </w:numPr>
+      </w:pPr>
+      <w:r>
+        <w:t xml:space="preserve">test, and </w:t>
+      </w:r>
+    </w:p>
+    <w:p>
+      <w:pPr>
+        <w:pStyle w:val="ListParagraph"/>
+        <w:numPr>
+          <w:ilvl w:val="1"/>
+          <w:numId w:val="3"/>
+        </w:numPr>
+      </w:pPr>
+      <w:r>
+        <w:t>run our production software.</w:t>
+      </w:r>
+    </w:p>
+    <w:p>
+      <w:r>
+        <w:t>In simple term, A build system is a simple functional program that takes code as input and produces deployable software as output. The most important function of a build system is to compile source code. However, we often want to do more than that as part of the build process.</w:t>
+      </w:r>
+    </w:p>
+    <w:p>
+      <w:r>
+        <w:t xml:space="preserve">For </w:t>
+      </w:r>
+      <w:proofErr w:type="spellStart"/>
+      <w:r>
+        <w:t>eg</w:t>
+      </w:r>
+      <w:proofErr w:type="spellEnd"/>
+      <w:r>
+        <w:t>, in a production build system, we might want to</w:t>
+      </w:r>
+    </w:p>
+    <w:p>
+      <w:pPr>
+        <w:pStyle w:val="ListParagraph"/>
+        <w:numPr>
+          <w:ilvl w:val="0"/>
+          <w:numId w:val="4"/>
+        </w:numPr>
+      </w:pPr>
+      <w:r>
+        <w:t>update version numbers</w:t>
+      </w:r>
+    </w:p>
+    <w:p>
+      <w:pPr>
+        <w:pStyle w:val="ListParagraph"/>
+        <w:numPr>
+          <w:ilvl w:val="0"/>
+          <w:numId w:val="4"/>
+        </w:numPr>
+      </w:pPr>
+      <w:r>
+        <w:t>run unit tests</w:t>
+      </w:r>
+    </w:p>
+    <w:p>
+      <w:pPr>
+        <w:pStyle w:val="ListParagraph"/>
+        <w:numPr>
+          <w:ilvl w:val="0"/>
+          <w:numId w:val="4"/>
+        </w:numPr>
+      </w:pPr>
+      <w:r>
+        <w:t>perform style of coverage analysis</w:t>
+      </w:r>
+    </w:p>
+    <w:p>
+      <w:pPr>
+        <w:pStyle w:val="ListParagraph"/>
+        <w:numPr>
+          <w:ilvl w:val="0"/>
+          <w:numId w:val="4"/>
+        </w:numPr>
+      </w:pPr>
+      <w:r>
+        <w:t>coalesce the output of several projects into a single artefact</w:t>
+      </w:r>
+    </w:p>
+    <w:p>
+      <w:pPr>
+        <w:pStyle w:val="ListParagraph"/>
+        <w:numPr>
+          <w:ilvl w:val="0"/>
+          <w:numId w:val="4"/>
+        </w:numPr>
+      </w:pPr>
+      <w:r>
+        <w:t xml:space="preserve">publish the </w:t>
+      </w:r>
+      <w:proofErr w:type="spellStart"/>
+      <w:r>
+        <w:t>artifacts</w:t>
+      </w:r>
+      <w:proofErr w:type="spellEnd"/>
+      <w:r>
+        <w:t xml:space="preserve"> to a publicly accessible location.</w:t>
+      </w:r>
+    </w:p>
+    <w:p>
+      <w:r>
+        <w:t xml:space="preserve">In order to do this, we create a Build System that can be shared across all the projects. We have a few basic principles that will help create a </w:t>
+      </w:r>
+      <w:proofErr w:type="gramStart"/>
+      <w:r>
+        <w:t>high quality</w:t>
+      </w:r>
+      <w:proofErr w:type="gramEnd"/>
+      <w:r>
+        <w:t xml:space="preserve"> build system</w:t>
+      </w:r>
+    </w:p>
+    <w:p>
+      <w:pPr>
+        <w:pStyle w:val="ListParagraph"/>
+        <w:numPr>
+          <w:ilvl w:val="0"/>
+          <w:numId w:val="2"/>
+        </w:numPr>
+      </w:pPr>
+      <w:r>
+        <w:lastRenderedPageBreak/>
+        <w:t>The build system should have a very few environmental dependencies.</w:t>
+      </w:r>
+    </w:p>
+    <w:p>
+      <w:pPr>
+        <w:pStyle w:val="ListParagraph"/>
+        <w:numPr>
+          <w:ilvl w:val="0"/>
+          <w:numId w:val="2"/>
+        </w:numPr>
+      </w:pPr>
+      <w:r>
+        <w:t>The build system should not be dependent on a continuous integration server.</w:t>
+      </w:r>
+    </w:p>
+    <w:p>
+      <w:pPr>
+        <w:pStyle w:val="ListParagraph"/>
+        <w:numPr>
+          <w:ilvl w:val="0"/>
+          <w:numId w:val="2"/>
+        </w:numPr>
+      </w:pPr>
+      <w:r>
+        <w:t xml:space="preserve">The build system should </w:t>
+      </w:r>
+      <w:r>
+        <w:t>do all the right things out of the box</w:t>
+      </w:r>
+    </w:p>
+    <w:p>
+      <w:pPr>
+        <w:pStyle w:val="ListParagraph"/>
+        <w:numPr>
+          <w:ilvl w:val="0"/>
+          <w:numId w:val="2"/>
+        </w:numPr>
+      </w:pPr>
+      <w:r>
+        <w:t>The build system should be extensible and flexible.</w:t>
+      </w:r>
+    </w:p>
     <w:p/>
+    <w:p>
+      <w:pPr>
+        <w:pStyle w:val="Heading2"/>
+      </w:pPr>
+      <w:bookmarkStart w:id="8" w:name="_Toc56074243"/>
+      <w:r>
+        <w:t>How is build set up</w:t>
+      </w:r>
+      <w:bookmarkEnd w:id="8"/>
+    </w:p>
+    <w:p>
+      <w:r>
+        <w:t xml:space="preserve">Build definition </w:t>
+      </w:r>
+      <w:proofErr w:type="gramStart"/>
+      <w:r>
+        <w:t>-  defines</w:t>
+      </w:r>
+      <w:proofErr w:type="gramEnd"/>
+      <w:r>
+        <w:t xml:space="preserve"> a sequence of steps</w:t>
+      </w:r>
+      <w:r>
+        <w:t xml:space="preserve"> to execute in order to get the required artefacts used to deploy, test and run our code in production. This is a template that we will use to run our build </w:t>
+      </w:r>
+      <w:proofErr w:type="gramStart"/>
+      <w:r>
+        <w:t>over and over again</w:t>
+      </w:r>
+      <w:proofErr w:type="gramEnd"/>
+      <w:r>
+        <w:t xml:space="preserve">. </w:t>
+      </w:r>
+    </w:p>
+    <w:p>
+      <w:r>
+        <w:t xml:space="preserve">Build </w:t>
+      </w:r>
+      <w:r>
+        <w:t>tasks</w:t>
+      </w:r>
+      <w:r>
+        <w:t>– takes some input and pr</w:t>
+      </w:r>
+      <w:r>
+        <w:t>oduces an</w:t>
+      </w:r>
+      <w:r>
+        <w:t xml:space="preserve"> output</w:t>
+      </w:r>
+    </w:p>
+    <w:p>
+      <w:r>
+        <w:t>Build agent – takes the information and executes the tasks in the sequence defined</w:t>
+      </w:r>
+    </w:p>
+    <w:p>
+      <w:pPr>
+        <w:pStyle w:val="Heading2"/>
+      </w:pPr>
+      <w:bookmarkStart w:id="9" w:name="_Toc56074244"/>
+      <w:r>
+        <w:t>Build Infrastructure</w:t>
+      </w:r>
+      <w:bookmarkEnd w:id="9"/>
+    </w:p>
+    <w:p>
+      <w:pPr>
+        <w:pStyle w:val="Heading4"/>
+      </w:pPr>
+      <w:r>
+        <w:t>Agents and pipelines</w:t>
+      </w:r>
+    </w:p>
+    <w:p>
+      <w:r>
+        <w:t>Hosted build agent- provided by MS which is paid per min of usage. Every account has free build mins. Can buy additional mins- 2 options.</w:t>
+      </w:r>
+    </w:p>
+    <w:p>
+      <w:r>
+        <w:t>1</w:t>
+      </w:r>
+      <w:r>
+        <w:rPr>
+          <w:vertAlign w:val="superscript"/>
+        </w:rPr>
+        <w:t>st</w:t>
+      </w:r>
+      <w:r>
+        <w:t xml:space="preserve"> </w:t>
+      </w:r>
+      <w:r>
+        <w:t>option</w:t>
+      </w:r>
+    </w:p>
+    <w:p>
+      <w:r>
+        <w:t xml:space="preserve">Buy additional build mins </w:t>
+      </w:r>
+    </w:p>
+    <w:p>
+      <w:r>
+        <w:t>Buy hosted pipelines. Hosted pipelines have unlimited mins for one concurrent build. Reason called pipelines because the agents are also used for release management. Both build and release are together continuous delivery.</w:t>
+      </w:r>
+    </w:p>
+    <w:p>
+      <w:r>
+        <w:t>2</w:t>
+      </w:r>
+      <w:r>
+        <w:rPr>
+          <w:vertAlign w:val="superscript"/>
+        </w:rPr>
+        <w:t>nd</w:t>
+      </w:r>
+      <w:r>
+        <w:t xml:space="preserve"> option – custom build agents – can be used for release pipeline. </w:t>
+      </w:r>
+    </w:p>
+    <w:p>
+      <w:r>
+        <w:t xml:space="preserve">Download the agent software and register with Azure </w:t>
+      </w:r>
+      <w:proofErr w:type="spellStart"/>
+      <w:r>
+        <w:t>devops</w:t>
+      </w:r>
+      <w:proofErr w:type="spellEnd"/>
+    </w:p>
+    <w:p>
+      <w:r>
+        <w:t xml:space="preserve"> Every custom agent comes with </w:t>
+      </w:r>
+      <w:proofErr w:type="spellStart"/>
+      <w:r>
+        <w:t>custome</w:t>
+      </w:r>
+      <w:proofErr w:type="spellEnd"/>
+      <w:r>
+        <w:t xml:space="preserve"> pipeline. Default has a free </w:t>
+      </w:r>
+      <w:proofErr w:type="gramStart"/>
+      <w:r>
+        <w:t>pipeline .</w:t>
+      </w:r>
+      <w:proofErr w:type="gramEnd"/>
+      <w:r>
+        <w:t xml:space="preserve"> if needed more, need to buy.</w:t>
+      </w:r>
+    </w:p>
+    <w:p>
+      <w:pPr>
+        <w:pStyle w:val="Heading2"/>
+      </w:pPr>
+      <w:bookmarkStart w:id="10" w:name="_Toc56074245"/>
+      <w:r>
+        <w:t>Build Security</w:t>
+      </w:r>
+      <w:bookmarkEnd w:id="10"/>
+    </w:p>
+    <w:p>
+      <w:r>
+        <w:t>Need to manage the security of the build.</w:t>
+      </w:r>
+    </w:p>
+    <w:p>
+      <w:r>
+        <w:t>Agent is a process that runs the build on the machine</w:t>
+      </w:r>
+      <w:r>
+        <w:t xml:space="preserve">. Agent is cross platform and downloadable package. Downloaded agent need to run the configuration process. This will register the agent with azure dev ops server or cloud server. Need to provide a pool name when configuring agent. Agent pools are virtual </w:t>
+      </w:r>
+      <w:proofErr w:type="spellStart"/>
+      <w:r>
+        <w:t>cocepts</w:t>
+      </w:r>
+      <w:proofErr w:type="spellEnd"/>
+      <w:r>
+        <w:t xml:space="preserve">. There are 2 pools in Azure </w:t>
+      </w:r>
+      <w:proofErr w:type="spellStart"/>
+      <w:r>
+        <w:t>devops</w:t>
+      </w:r>
+      <w:proofErr w:type="spellEnd"/>
+      <w:r>
+        <w:t xml:space="preserve">. Default pool and hosted pool by MS. Microsoft manages these pools and is accessible to all the users.  </w:t>
+      </w:r>
+    </w:p>
+    <w:p>
+      <w:r>
+        <w:t>Agent pools are exposed to the projects via agent queues.</w:t>
+      </w:r>
+    </w:p>
+    <w:p>
+      <w:r>
+        <w:t>We can restrict who can queue the build on a pool.</w:t>
+      </w:r>
+    </w:p>
+    <w:p>
+      <w:pPr>
+        <w:pStyle w:val="Heading2"/>
+      </w:pPr>
+      <w:bookmarkStart w:id="11" w:name="_Toc56074246"/>
+      <w:r>
+        <w:t>Build Retention policy</w:t>
+      </w:r>
+      <w:bookmarkEnd w:id="11"/>
+    </w:p>
+    <w:p>
+      <w:r>
+        <w:t>The average build artefact, test results, and associated metadata is in the range of 50MB. Hence it is best to configure a retention policy for both builds and releases at the collection level to automatically remove builds and releases</w:t>
+      </w:r>
+      <w:r>
+        <w:t>.</w:t>
+      </w:r>
+    </w:p>
+    <w:p>
+      <w:r>
+        <w:lastRenderedPageBreak/>
+        <w:t xml:space="preserve">The build retention policy allows you to delete older builds including its output and related </w:t>
+      </w:r>
+      <w:proofErr w:type="spellStart"/>
+      <w:r>
+        <w:t>artifacts</w:t>
+      </w:r>
+      <w:proofErr w:type="spellEnd"/>
+      <w:r>
+        <w:t xml:space="preserve"> using a set of rules.</w:t>
+      </w:r>
+    </w:p>
+    <w:p>
+      <w:r>
+        <w:t xml:space="preserve">Default is set to last 10 builds and 1 good build. </w:t>
+      </w:r>
+      <w:bookmarkStart w:id="12" w:name="_GoBack"/>
+      <w:bookmarkEnd w:id="12"/>
+    </w:p>
     <w:p/>
+    <w:p>
+      <w:pPr>
+        <w:rPr>
+          <w:rFonts w:asciiTheme="majorHAnsi" w:eastAsiaTheme="majorEastAsia" w:hAnsiTheme="majorHAnsi" w:cstheme="majorBidi"/>
+          <w:color w:val="2F5496" w:themeColor="accent1" w:themeShade="BF"/>
+          <w:sz w:val="32"/>
+          <w:szCs w:val="32"/>
+        </w:rPr>
+      </w:pPr>
+    </w:p>
     <w:sectPr>
       <w:pgSz w:w="11906" w:h="16838"/>
       <w:pgMar w:top="1440" w:right="1440" w:bottom="1440" w:left="1440" w:header="708" w:footer="708" w:gutter="0"/>
@@ -848,6 +1684,207 @@
 <file path=word/numbering.xml><?xml version="1.0" encoding="utf-8"?>
 <w:numbering xmlns:wpc="http://schemas.microsoft.com/office/word/2010/wordprocessingCanvas" xmlns:cx="http://schemas.microsoft.com/office/drawing/2014/chartex" xmlns:cx1="http://schemas.microsoft.com/office/drawing/2015/9/8/chartex" xmlns:cx2="http://schemas.microsoft.com/office/drawing/2015/10/21/chartex" xmlns:cx3="http://schemas.microsoft.com/office/drawing/2016/5/9/chartex" xmlns:cx4="http://schemas.microsoft.com/office/drawing/2016/5/10/chartex" xmlns:cx5="http://schemas.microsoft.com/office/drawing/2016/5/11/chartex" xmlns:cx6="http://schemas.microsoft.com/office/drawing/2016/5/12/chartex" xmlns:cx7="http://schemas.microsoft.com/office/drawing/2016/5/13/chartex" xmlns:cx8="http://schemas.microsoft.com/office/drawing/2016/5/14/chartex" xmlns:mc="http://schemas.openxmlformats.org/markup-compatibility/2006" xmlns:aink="http://schemas.microsoft.com/office/drawing/2016/ink" xmlns:am3d="http://schemas.microsoft.com/office/drawing/2017/model3d" xmlns:o="urn:schemas-microsoft-com:office:office" xmlns:r="http://schemas.openxmlformats.org/officeDocument/2006/relationships" xmlns:m="http://schemas.openxmlformats.org/officeDocument/2006/math" xmlns:v="urn:schemas-microsoft-com:vml" xmlns:wp14="http://schemas.microsoft.com/office/word/2010/wordprocessingDrawing" xmlns:wp="http://schemas.openxmlformats.org/drawingml/2006/wordprocessingDrawing" xmlns:w10="urn:schemas-microsoft-com:office:word" xmlns:w="http://schemas.openxmlformats.org/wordprocessingml/2006/main" xmlns:w14="http://schemas.microsoft.com/office/word/2010/wordml" xmlns:w15="http://schemas.microsoft.com/office/word/2012/wordml" xmlns:w16cid="http://schemas.microsoft.com/office/word/2016/wordml/cid" xmlns:w16se="http://schemas.microsoft.com/office/word/2015/wordml/symex" xmlns:wpg="http://schemas.microsoft.com/office/word/2010/wordprocessingGroup" xmlns:wpi="http://schemas.microsoft.com/office/word/2010/wordprocessingInk" xmlns:wne="http://schemas.microsoft.com/office/word/2006/wordml" xmlns:wps="http://schemas.microsoft.com/office/word/2010/wordprocessingShape" mc:Ignorable="w14 w15 w16se w16cid wp14">
   <w:abstractNum w:abstractNumId="0" w15:restartNumberingAfterBreak="0">
+    <w:nsid w:val="036A3976"/>
+    <w:multiLevelType w:val="hybridMultilevel"/>
+    <w:tmpl w:val="8EA255FE"/>
+    <w:lvl w:ilvl="0" w:tplc="867A9CF2">
+      <w:numFmt w:val="bullet"/>
+      <w:lvlText w:val="-"/>
+      <w:lvlJc w:val="left"/>
+      <w:pPr>
+        <w:ind w:left="360" w:hanging="360"/>
+      </w:pPr>
+      <w:rPr>
+        <w:rFonts w:ascii="Calibri" w:eastAsiaTheme="minorHAnsi" w:hAnsi="Calibri" w:cs="Calibri" w:hint="default"/>
+      </w:rPr>
+    </w:lvl>
+    <w:lvl w:ilvl="1" w:tplc="08090003" w:tentative="1">
+      <w:start w:val="1"/>
+      <w:numFmt w:val="bullet"/>
+      <w:lvlText w:val="o"/>
+      <w:lvlJc w:val="left"/>
+      <w:pPr>
+        <w:ind w:left="1080" w:hanging="360"/>
+      </w:pPr>
+      <w:rPr>
+        <w:rFonts w:ascii="Courier New" w:hAnsi="Courier New" w:cs="Courier New" w:hint="default"/>
+      </w:rPr>
+    </w:lvl>
+    <w:lvl w:ilvl="2" w:tplc="08090005" w:tentative="1">
+      <w:start w:val="1"/>
+      <w:numFmt w:val="bullet"/>
+      <w:lvlText w:val=""/>
+      <w:lvlJc w:val="left"/>
+      <w:pPr>
+        <w:ind w:left="1800" w:hanging="360"/>
+      </w:pPr>
+      <w:rPr>
+        <w:rFonts w:ascii="Wingdings" w:hAnsi="Wingdings" w:hint="default"/>
+      </w:rPr>
+    </w:lvl>
+    <w:lvl w:ilvl="3" w:tplc="08090001" w:tentative="1">
+      <w:start w:val="1"/>
+      <w:numFmt w:val="bullet"/>
+      <w:lvlText w:val=""/>
+      <w:lvlJc w:val="left"/>
+      <w:pPr>
+        <w:ind w:left="2520" w:hanging="360"/>
+      </w:pPr>
+      <w:rPr>
+        <w:rFonts w:ascii="Symbol" w:hAnsi="Symbol" w:hint="default"/>
+      </w:rPr>
+    </w:lvl>
+    <w:lvl w:ilvl="4" w:tplc="08090003" w:tentative="1">
+      <w:start w:val="1"/>
+      <w:numFmt w:val="bullet"/>
+      <w:lvlText w:val="o"/>
+      <w:lvlJc w:val="left"/>
+      <w:pPr>
+        <w:ind w:left="3240" w:hanging="360"/>
+      </w:pPr>
+      <w:rPr>
+        <w:rFonts w:ascii="Courier New" w:hAnsi="Courier New" w:cs="Courier New" w:hint="default"/>
+      </w:rPr>
+    </w:lvl>
+    <w:lvl w:ilvl="5" w:tplc="08090005" w:tentative="1">
+      <w:start w:val="1"/>
+      <w:numFmt w:val="bullet"/>
+      <w:lvlText w:val=""/>
+      <w:lvlJc w:val="left"/>
+      <w:pPr>
+        <w:ind w:left="3960" w:hanging="360"/>
+      </w:pPr>
+      <w:rPr>
+        <w:rFonts w:ascii="Wingdings" w:hAnsi="Wingdings" w:hint="default"/>
+      </w:rPr>
+    </w:lvl>
+    <w:lvl w:ilvl="6" w:tplc="08090001" w:tentative="1">
+      <w:start w:val="1"/>
+      <w:numFmt w:val="bullet"/>
+      <w:lvlText w:val=""/>
+      <w:lvlJc w:val="left"/>
+      <w:pPr>
+        <w:ind w:left="4680" w:hanging="360"/>
+      </w:pPr>
+      <w:rPr>
+        <w:rFonts w:ascii="Symbol" w:hAnsi="Symbol" w:hint="default"/>
+      </w:rPr>
+    </w:lvl>
+    <w:lvl w:ilvl="7" w:tplc="08090003" w:tentative="1">
+      <w:start w:val="1"/>
+      <w:numFmt w:val="bullet"/>
+      <w:lvlText w:val="o"/>
+      <w:lvlJc w:val="left"/>
+      <w:pPr>
+        <w:ind w:left="5400" w:hanging="360"/>
+      </w:pPr>
+      <w:rPr>
+        <w:rFonts w:ascii="Courier New" w:hAnsi="Courier New" w:cs="Courier New" w:hint="default"/>
+      </w:rPr>
+    </w:lvl>
+    <w:lvl w:ilvl="8" w:tplc="08090005" w:tentative="1">
+      <w:start w:val="1"/>
+      <w:numFmt w:val="bullet"/>
+      <w:lvlText w:val=""/>
+      <w:lvlJc w:val="left"/>
+      <w:pPr>
+        <w:ind w:left="6120" w:hanging="360"/>
+      </w:pPr>
+      <w:rPr>
+        <w:rFonts w:ascii="Wingdings" w:hAnsi="Wingdings" w:hint="default"/>
+      </w:rPr>
+    </w:lvl>
+  </w:abstractNum>
+  <w:abstractNum w:abstractNumId="1" w15:restartNumberingAfterBreak="0">
+    <w:nsid w:val="1C726AB6"/>
+    <w:multiLevelType w:val="hybridMultilevel"/>
+    <w:tmpl w:val="6332E196"/>
+    <w:lvl w:ilvl="0" w:tplc="0809000F">
+      <w:start w:val="1"/>
+      <w:numFmt w:val="decimal"/>
+      <w:lvlText w:val="%1."/>
+      <w:lvlJc w:val="left"/>
+      <w:pPr>
+        <w:ind w:left="720" w:hanging="360"/>
+      </w:pPr>
+      <w:rPr>
+        <w:rFonts w:hint="default"/>
+      </w:rPr>
+    </w:lvl>
+    <w:lvl w:ilvl="1" w:tplc="08090019" w:tentative="1">
+      <w:start w:val="1"/>
+      <w:numFmt w:val="lowerLetter"/>
+      <w:lvlText w:val="%2."/>
+      <w:lvlJc w:val="left"/>
+      <w:pPr>
+        <w:ind w:left="1440" w:hanging="360"/>
+      </w:pPr>
+    </w:lvl>
+    <w:lvl w:ilvl="2" w:tplc="0809001B" w:tentative="1">
+      <w:start w:val="1"/>
+      <w:numFmt w:val="lowerRoman"/>
+      <w:lvlText w:val="%3."/>
+      <w:lvlJc w:val="right"/>
+      <w:pPr>
+        <w:ind w:left="2160" w:hanging="180"/>
+      </w:pPr>
+    </w:lvl>
+    <w:lvl w:ilvl="3" w:tplc="0809000F" w:tentative="1">
+      <w:start w:val="1"/>
+      <w:numFmt w:val="decimal"/>
+      <w:lvlText w:val="%4."/>
+      <w:lvlJc w:val="left"/>
+      <w:pPr>
+        <w:ind w:left="2880" w:hanging="360"/>
+      </w:pPr>
+    </w:lvl>
+    <w:lvl w:ilvl="4" w:tplc="08090019" w:tentative="1">
+      <w:start w:val="1"/>
+      <w:numFmt w:val="lowerLetter"/>
+      <w:lvlText w:val="%5."/>
+      <w:lvlJc w:val="left"/>
+      <w:pPr>
+        <w:ind w:left="3600" w:hanging="360"/>
+      </w:pPr>
+    </w:lvl>
+    <w:lvl w:ilvl="5" w:tplc="0809001B" w:tentative="1">
+      <w:start w:val="1"/>
+      <w:numFmt w:val="lowerRoman"/>
+      <w:lvlText w:val="%6."/>
+      <w:lvlJc w:val="right"/>
+      <w:pPr>
+        <w:ind w:left="4320" w:hanging="180"/>
+      </w:pPr>
+    </w:lvl>
+    <w:lvl w:ilvl="6" w:tplc="0809000F" w:tentative="1">
+      <w:start w:val="1"/>
+      <w:numFmt w:val="decimal"/>
+      <w:lvlText w:val="%7."/>
+      <w:lvlJc w:val="left"/>
+      <w:pPr>
+        <w:ind w:left="5040" w:hanging="360"/>
+      </w:pPr>
+    </w:lvl>
+    <w:lvl w:ilvl="7" w:tplc="08090019" w:tentative="1">
+      <w:start w:val="1"/>
+      <w:numFmt w:val="lowerLetter"/>
+      <w:lvlText w:val="%8."/>
+      <w:lvlJc w:val="left"/>
+      <w:pPr>
+        <w:ind w:left="5760" w:hanging="360"/>
+      </w:pPr>
+    </w:lvl>
+    <w:lvl w:ilvl="8" w:tplc="0809001B" w:tentative="1">
+      <w:start w:val="1"/>
+      <w:numFmt w:val="lowerRoman"/>
+      <w:lvlText w:val="%9."/>
+      <w:lvlJc w:val="right"/>
+      <w:pPr>
+        <w:ind w:left="6480" w:hanging="180"/>
+      </w:pPr>
+    </w:lvl>
+  </w:abstractNum>
+  <w:abstractNum w:abstractNumId="2" w15:restartNumberingAfterBreak="0">
     <w:nsid w:val="21282FE1"/>
     <w:multiLevelType w:val="hybridMultilevel"/>
     <w:tmpl w:val="01660AAE"/>
@@ -960,7 +1997,129 @@
       </w:rPr>
     </w:lvl>
   </w:abstractNum>
+  <w:abstractNum w:abstractNumId="3" w15:restartNumberingAfterBreak="0">
+    <w:nsid w:val="2F80765A"/>
+    <w:multiLevelType w:val="hybridMultilevel"/>
+    <w:tmpl w:val="39A4A26C"/>
+    <w:lvl w:ilvl="0" w:tplc="08090001">
+      <w:start w:val="1"/>
+      <w:numFmt w:val="bullet"/>
+      <w:lvlText w:val=""/>
+      <w:lvlJc w:val="left"/>
+      <w:pPr>
+        <w:ind w:left="720" w:hanging="360"/>
+      </w:pPr>
+      <w:rPr>
+        <w:rFonts w:ascii="Symbol" w:hAnsi="Symbol" w:hint="default"/>
+      </w:rPr>
+    </w:lvl>
+    <w:lvl w:ilvl="1" w:tplc="08090003">
+      <w:start w:val="1"/>
+      <w:numFmt w:val="bullet"/>
+      <w:lvlText w:val="o"/>
+      <w:lvlJc w:val="left"/>
+      <w:pPr>
+        <w:ind w:left="1440" w:hanging="360"/>
+      </w:pPr>
+      <w:rPr>
+        <w:rFonts w:ascii="Courier New" w:hAnsi="Courier New" w:cs="Courier New" w:hint="default"/>
+      </w:rPr>
+    </w:lvl>
+    <w:lvl w:ilvl="2" w:tplc="08090005" w:tentative="1">
+      <w:start w:val="1"/>
+      <w:numFmt w:val="bullet"/>
+      <w:lvlText w:val=""/>
+      <w:lvlJc w:val="left"/>
+      <w:pPr>
+        <w:ind w:left="2160" w:hanging="360"/>
+      </w:pPr>
+      <w:rPr>
+        <w:rFonts w:ascii="Wingdings" w:hAnsi="Wingdings" w:hint="default"/>
+      </w:rPr>
+    </w:lvl>
+    <w:lvl w:ilvl="3" w:tplc="08090001" w:tentative="1">
+      <w:start w:val="1"/>
+      <w:numFmt w:val="bullet"/>
+      <w:lvlText w:val=""/>
+      <w:lvlJc w:val="left"/>
+      <w:pPr>
+        <w:ind w:left="2880" w:hanging="360"/>
+      </w:pPr>
+      <w:rPr>
+        <w:rFonts w:ascii="Symbol" w:hAnsi="Symbol" w:hint="default"/>
+      </w:rPr>
+    </w:lvl>
+    <w:lvl w:ilvl="4" w:tplc="08090003" w:tentative="1">
+      <w:start w:val="1"/>
+      <w:numFmt w:val="bullet"/>
+      <w:lvlText w:val="o"/>
+      <w:lvlJc w:val="left"/>
+      <w:pPr>
+        <w:ind w:left="3600" w:hanging="360"/>
+      </w:pPr>
+      <w:rPr>
+        <w:rFonts w:ascii="Courier New" w:hAnsi="Courier New" w:cs="Courier New" w:hint="default"/>
+      </w:rPr>
+    </w:lvl>
+    <w:lvl w:ilvl="5" w:tplc="08090005" w:tentative="1">
+      <w:start w:val="1"/>
+      <w:numFmt w:val="bullet"/>
+      <w:lvlText w:val=""/>
+      <w:lvlJc w:val="left"/>
+      <w:pPr>
+        <w:ind w:left="4320" w:hanging="360"/>
+      </w:pPr>
+      <w:rPr>
+        <w:rFonts w:ascii="Wingdings" w:hAnsi="Wingdings" w:hint="default"/>
+      </w:rPr>
+    </w:lvl>
+    <w:lvl w:ilvl="6" w:tplc="08090001" w:tentative="1">
+      <w:start w:val="1"/>
+      <w:numFmt w:val="bullet"/>
+      <w:lvlText w:val=""/>
+      <w:lvlJc w:val="left"/>
+      <w:pPr>
+        <w:ind w:left="5040" w:hanging="360"/>
+      </w:pPr>
+      <w:rPr>
+        <w:rFonts w:ascii="Symbol" w:hAnsi="Symbol" w:hint="default"/>
+      </w:rPr>
+    </w:lvl>
+    <w:lvl w:ilvl="7" w:tplc="08090003" w:tentative="1">
+      <w:start w:val="1"/>
+      <w:numFmt w:val="bullet"/>
+      <w:lvlText w:val="o"/>
+      <w:lvlJc w:val="left"/>
+      <w:pPr>
+        <w:ind w:left="5760" w:hanging="360"/>
+      </w:pPr>
+      <w:rPr>
+        <w:rFonts w:ascii="Courier New" w:hAnsi="Courier New" w:cs="Courier New" w:hint="default"/>
+      </w:rPr>
+    </w:lvl>
+    <w:lvl w:ilvl="8" w:tplc="08090005" w:tentative="1">
+      <w:start w:val="1"/>
+      <w:numFmt w:val="bullet"/>
+      <w:lvlText w:val=""/>
+      <w:lvlJc w:val="left"/>
+      <w:pPr>
+        <w:ind w:left="6480" w:hanging="360"/>
+      </w:pPr>
+      <w:rPr>
+        <w:rFonts w:ascii="Wingdings" w:hAnsi="Wingdings" w:hint="default"/>
+      </w:rPr>
+    </w:lvl>
+  </w:abstractNum>
   <w:num w:numId="1">
+    <w:abstractNumId w:val="2"/>
+  </w:num>
+  <w:num w:numId="2">
+    <w:abstractNumId w:val="1"/>
+  </w:num>
+  <w:num w:numId="3">
+    <w:abstractNumId w:val="3"/>
+  </w:num>
+  <w:num w:numId="4">
     <w:abstractNumId w:val="0"/>
   </w:num>
 </w:numbering>
@@ -1430,6 +2589,28 @@
       <w:szCs w:val="24"/>
     </w:rPr>
   </w:style>
+  <w:style w:type="paragraph" w:styleId="Heading4">
+    <w:name w:val="heading 4"/>
+    <w:basedOn w:val="Normal"/>
+    <w:next w:val="Normal"/>
+    <w:link w:val="Heading4Char"/>
+    <w:uiPriority w:val="9"/>
+    <w:unhideWhenUsed/>
+    <w:qFormat/>
+    <w:rsid w:val="00AD44BF"/>
+    <w:pPr>
+      <w:keepNext/>
+      <w:keepLines/>
+      <w:spacing w:before="40" w:after="0"/>
+      <w:outlineLvl w:val="3"/>
+    </w:pPr>
+    <w:rPr>
+      <w:rFonts w:asciiTheme="majorHAnsi" w:eastAsiaTheme="majorEastAsia" w:hAnsiTheme="majorHAnsi" w:cstheme="majorBidi"/>
+      <w:i/>
+      <w:iCs/>
+      <w:color w:val="2F5496" w:themeColor="accent1" w:themeShade="BF"/>
+    </w:rPr>
+  </w:style>
   <w:style w:type="character" w:default="1" w:styleId="DefaultParagraphFont">
     <w:name w:val="Default Paragraph Font"/>
     <w:uiPriority w:val="1"/>
@@ -1635,6 +2816,19 @@
       <w:ind w:left="720"/>
       <w:contextualSpacing/>
     </w:pPr>
+  </w:style>
+  <w:style w:type="character" w:customStyle="1" w:styleId="Heading4Char">
+    <w:name w:val="Heading 4 Char"/>
+    <w:basedOn w:val="DefaultParagraphFont"/>
+    <w:link w:val="Heading4"/>
+    <w:uiPriority w:val="9"/>
+    <w:rsid w:val="00AD44BF"/>
+    <w:rPr>
+      <w:rFonts w:asciiTheme="majorHAnsi" w:eastAsiaTheme="majorEastAsia" w:hAnsiTheme="majorHAnsi" w:cstheme="majorBidi"/>
+      <w:i/>
+      <w:iCs/>
+      <w:color w:val="2F5496" w:themeColor="accent1" w:themeShade="BF"/>
+    </w:rPr>
   </w:style>
 </w:styles>
 </file>
@@ -1939,7 +3133,7 @@
 </file>
 
 <file path=customXml/itemProps1.xml><?xml version="1.0" encoding="utf-8"?>
-<ds:datastoreItem xmlns:ds="http://schemas.openxmlformats.org/officeDocument/2006/customXml" ds:itemID="{898FFB40-2012-477B-92A8-A67A38E7B009}">
+<ds:datastoreItem xmlns:ds="http://schemas.openxmlformats.org/officeDocument/2006/customXml" ds:itemID="{6C158E61-53C6-476E-A8E4-3922A5D27759}">
   <ds:schemaRefs>
     <ds:schemaRef ds:uri="http://schemas.openxmlformats.org/officeDocument/2006/bibliography"/>
   </ds:schemaRefs>

</xml_diff>